<commit_message>
Commit with new data structr
</commit_message>
<xml_diff>
--- a/Empty Container Management at Regional Level_3_1_18.docx
+++ b/Empty Container Management at Regional Level_3_1_18.docx
@@ -207,10 +207,10 @@
                   <v:path o:extrusionok="f" gradientshapeok="t" o:connecttype="rect"/>
                   <o:lock v:ext="edit" aspectratio="t"/>
                 </v:shapetype>
-                <v:shape id="_x0000_i6273" type="#_x0000_t75" style="width:2in;height:108pt" o:ole="">
+                <v:shape id="_x0000_i1025" type="#_x0000_t75" style="width:2in;height:108pt" o:ole="">
                   <v:imagedata r:id="rId10" o:title=""/>
                 </v:shape>
-                <o:OLEObject Type="Embed" ProgID="Mathcad" ShapeID="_x0000_i6273" DrawAspect="Content" ObjectID="_1581750455" r:id="rId11"/>
+                <o:OLEObject Type="Embed" ProgID="Mathcad" ShapeID="_x0000_i1025" DrawAspect="Content" ObjectID="_1585126569" r:id="rId11"/>
               </w:object>
             </w:r>
           </w:p>
@@ -264,10 +264,10 @@
                 <w:position w:val="-6"/>
               </w:rPr>
               <w:object w:dxaOrig="139" w:dyaOrig="240">
-                <v:shape id="_x0000_i6066" type="#_x0000_t75" style="width:7pt;height:12pt" o:ole="">
+                <v:shape id="_x0000_i1026" type="#_x0000_t75" style="width:7.2pt;height:12pt" o:ole="">
                   <v:imagedata r:id="rId12" o:title=""/>
                 </v:shape>
-                <o:OLEObject Type="Embed" ProgID="Equation.3" ShapeID="_x0000_i6066" DrawAspect="Content" ObjectID="_1581750456" r:id="rId13"/>
+                <o:OLEObject Type="Embed" ProgID="Equation.3" ShapeID="_x0000_i1026" DrawAspect="Content" ObjectID="_1585126570" r:id="rId13"/>
               </w:object>
             </w:r>
           </w:p>
@@ -301,10 +301,10 @@
                 <w:position w:val="-8"/>
               </w:rPr>
               <w:object w:dxaOrig="1320" w:dyaOrig="300">
-                <v:shape id="_x0000_i6065" type="#_x0000_t75" style="width:66pt;height:15pt" o:ole="">
+                <v:shape id="_x0000_i1027" type="#_x0000_t75" style="width:66pt;height:15.6pt" o:ole="">
                   <v:imagedata r:id="rId14" o:title=""/>
                 </v:shape>
-                <o:OLEObject Type="Embed" ProgID="Equation.3" ShapeID="_x0000_i6065" DrawAspect="Content" ObjectID="_1581750457" r:id="rId15"/>
+                <o:OLEObject Type="Embed" ProgID="Equation.3" ShapeID="_x0000_i1027" DrawAspect="Content" ObjectID="_1585126571" r:id="rId15"/>
               </w:object>
             </w:r>
           </w:p>
@@ -332,10 +332,10 @@
                 <w:position w:val="-10"/>
               </w:rPr>
               <w:object w:dxaOrig="200" w:dyaOrig="300">
-                <v:shape id="_x0000_i6068" type="#_x0000_t75" style="width:10pt;height:15pt" o:ole="">
+                <v:shape id="_x0000_i1028" type="#_x0000_t75" style="width:9.6pt;height:15.6pt" o:ole="">
                   <v:imagedata r:id="rId16" o:title=""/>
                 </v:shape>
-                <o:OLEObject Type="Embed" ProgID="Equation.3" ShapeID="_x0000_i6068" DrawAspect="Content" ObjectID="_1581750458" r:id="rId17"/>
+                <o:OLEObject Type="Embed" ProgID="Equation.3" ShapeID="_x0000_i1028" DrawAspect="Content" ObjectID="_1585126572" r:id="rId17"/>
               </w:object>
             </w:r>
           </w:p>
@@ -360,10 +360,10 @@
                 <w:position w:val="-8"/>
               </w:rPr>
               <w:object w:dxaOrig="1359" w:dyaOrig="300">
-                <v:shape id="_x0000_i6067" type="#_x0000_t75" style="width:68pt;height:15pt" o:ole="">
+                <v:shape id="_x0000_i1029" type="#_x0000_t75" style="width:68.4pt;height:15.6pt" o:ole="">
                   <v:imagedata r:id="rId18" o:title=""/>
                 </v:shape>
-                <o:OLEObject Type="Embed" ProgID="Equation.3" ShapeID="_x0000_i6067" DrawAspect="Content" ObjectID="_1581750459" r:id="rId19"/>
+                <o:OLEObject Type="Embed" ProgID="Equation.3" ShapeID="_x0000_i1029" DrawAspect="Content" ObjectID="_1585126573" r:id="rId19"/>
               </w:object>
             </w:r>
           </w:p>
@@ -391,10 +391,10 @@
                 <w:position w:val="-6"/>
               </w:rPr>
               <w:object w:dxaOrig="200" w:dyaOrig="279">
-                <v:shape id="_x0000_i6070" type="#_x0000_t75" style="width:10pt;height:14pt" o:ole="">
+                <v:shape id="_x0000_i1030" type="#_x0000_t75" style="width:9.6pt;height:14.4pt" o:ole="">
                   <v:imagedata r:id="rId20" o:title=""/>
                 </v:shape>
-                <o:OLEObject Type="Embed" ProgID="Equation.3" ShapeID="_x0000_i6070" DrawAspect="Content" ObjectID="_1581750460" r:id="rId21"/>
+                <o:OLEObject Type="Embed" ProgID="Equation.3" ShapeID="_x0000_i1030" DrawAspect="Content" ObjectID="_1585126574" r:id="rId21"/>
               </w:object>
             </w:r>
           </w:p>
@@ -419,10 +419,10 @@
                 <w:position w:val="-8"/>
               </w:rPr>
               <w:object w:dxaOrig="1340" w:dyaOrig="300" w14:anchorId="428C71FF">
-                <v:shape id="_x0000_i6069" type="#_x0000_t75" style="width:67pt;height:15pt" o:ole="">
+                <v:shape id="_x0000_i1031" type="#_x0000_t75" style="width:67.2pt;height:15.6pt" o:ole="">
                   <v:imagedata r:id="rId22" o:title=""/>
                 </v:shape>
-                <o:OLEObject Type="Embed" ProgID="Equation.3" ShapeID="_x0000_i6069" DrawAspect="Content" ObjectID="_1581750461" r:id="rId23"/>
+                <o:OLEObject Type="Embed" ProgID="Equation.3" ShapeID="_x0000_i1031" DrawAspect="Content" ObjectID="_1585126575" r:id="rId23"/>
               </w:object>
             </w:r>
           </w:p>
@@ -450,10 +450,10 @@
                 <w:position w:val="-6"/>
               </w:rPr>
               <w:object w:dxaOrig="200" w:dyaOrig="279">
-                <v:shape id="_x0000_i6072" type="#_x0000_t75" style="width:10pt;height:14pt" o:ole="">
+                <v:shape id="_x0000_i1032" type="#_x0000_t75" style="width:9.6pt;height:14.4pt" o:ole="">
                   <v:imagedata r:id="rId24" o:title=""/>
                 </v:shape>
-                <o:OLEObject Type="Embed" ProgID="Equation.3" ShapeID="_x0000_i6072" DrawAspect="Content" ObjectID="_1581750462" r:id="rId25"/>
+                <o:OLEObject Type="Embed" ProgID="Equation.3" ShapeID="_x0000_i1032" DrawAspect="Content" ObjectID="_1585126576" r:id="rId25"/>
               </w:object>
             </w:r>
           </w:p>
@@ -478,10 +478,10 @@
                 <w:position w:val="-8"/>
               </w:rPr>
               <w:object w:dxaOrig="1420" w:dyaOrig="300" w14:anchorId="4F19CA5D">
-                <v:shape id="_x0000_i6071" type="#_x0000_t75" style="width:71pt;height:15pt" o:ole="">
+                <v:shape id="_x0000_i1033" type="#_x0000_t75" style="width:70.8pt;height:15.6pt" o:ole="">
                   <v:imagedata r:id="rId26" o:title=""/>
                 </v:shape>
-                <o:OLEObject Type="Embed" ProgID="Equation.3" ShapeID="_x0000_i6071" DrawAspect="Content" ObjectID="_1581750463" r:id="rId27"/>
+                <o:OLEObject Type="Embed" ProgID="Equation.3" ShapeID="_x0000_i1033" DrawAspect="Content" ObjectID="_1585126577" r:id="rId27"/>
               </w:object>
             </w:r>
           </w:p>
@@ -509,10 +509,10 @@
                 <w:position w:val="-6"/>
               </w:rPr>
               <w:object w:dxaOrig="160" w:dyaOrig="279">
-                <v:shape id="_x0000_i6074" type="#_x0000_t75" style="width:8pt;height:14pt" o:ole="">
+                <v:shape id="_x0000_i1034" type="#_x0000_t75" style="width:8.4pt;height:14.4pt" o:ole="">
                   <v:imagedata r:id="rId28" o:title=""/>
                 </v:shape>
-                <o:OLEObject Type="Embed" ProgID="Equation.3" ShapeID="_x0000_i6074" DrawAspect="Content" ObjectID="_1581750464" r:id="rId29"/>
+                <o:OLEObject Type="Embed" ProgID="Equation.3" ShapeID="_x0000_i1034" DrawAspect="Content" ObjectID="_1585126578" r:id="rId29"/>
               </w:object>
             </w:r>
           </w:p>
@@ -537,10 +537,10 @@
                 <w:position w:val="-8"/>
               </w:rPr>
               <w:object w:dxaOrig="1300" w:dyaOrig="300" w14:anchorId="49BB436D">
-                <v:shape id="_x0000_i6073" type="#_x0000_t75" style="width:65pt;height:15pt" o:ole="">
+                <v:shape id="_x0000_i1035" type="#_x0000_t75" style="width:64.8pt;height:15.6pt" o:ole="">
                   <v:imagedata r:id="rId30" o:title=""/>
                 </v:shape>
-                <o:OLEObject Type="Embed" ProgID="Equation.3" ShapeID="_x0000_i6073" DrawAspect="Content" ObjectID="_1581750465" r:id="rId31"/>
+                <o:OLEObject Type="Embed" ProgID="Equation.3" ShapeID="_x0000_i1035" DrawAspect="Content" ObjectID="_1585126579" r:id="rId31"/>
               </w:object>
             </w:r>
           </w:p>
@@ -568,10 +568,10 @@
                 <w:position w:val="-6"/>
               </w:rPr>
               <w:object w:dxaOrig="220" w:dyaOrig="279">
-                <v:shape id="_x0000_i6076" type="#_x0000_t75" style="width:11pt;height:14pt" o:ole="">
+                <v:shape id="_x0000_i1036" type="#_x0000_t75" style="width:10.8pt;height:14.4pt" o:ole="">
                   <v:imagedata r:id="rId32" o:title=""/>
                 </v:shape>
-                <o:OLEObject Type="Embed" ProgID="Equation.3" ShapeID="_x0000_i6076" DrawAspect="Content" ObjectID="_1581750466" r:id="rId33"/>
+                <o:OLEObject Type="Embed" ProgID="Equation.3" ShapeID="_x0000_i1036" DrawAspect="Content" ObjectID="_1585126580" r:id="rId33"/>
               </w:object>
             </w:r>
           </w:p>
@@ -602,10 +602,10 @@
                 <w:position w:val="-8"/>
               </w:rPr>
               <w:object w:dxaOrig="1420" w:dyaOrig="300" w14:anchorId="6A69F148">
-                <v:shape id="_x0000_i6075" type="#_x0000_t75" style="width:71pt;height:15pt" o:ole="">
+                <v:shape id="_x0000_i1037" type="#_x0000_t75" style="width:70.8pt;height:15.6pt" o:ole="">
                   <v:imagedata r:id="rId34" o:title=""/>
                 </v:shape>
-                <o:OLEObject Type="Embed" ProgID="Equation.3" ShapeID="_x0000_i6075" DrawAspect="Content" ObjectID="_1581750467" r:id="rId35"/>
+                <o:OLEObject Type="Embed" ProgID="Equation.3" ShapeID="_x0000_i1037" DrawAspect="Content" ObjectID="_1585126581" r:id="rId35"/>
               </w:object>
             </w:r>
           </w:p>
@@ -633,10 +633,10 @@
                 <w:position w:val="-12"/>
               </w:rPr>
               <w:object w:dxaOrig="220" w:dyaOrig="380">
-                <v:shape id="_x0000_i6077" type="#_x0000_t75" style="width:11pt;height:19pt" o:ole="">
+                <v:shape id="_x0000_i1038" type="#_x0000_t75" style="width:10.8pt;height:19.2pt" o:ole="">
                   <v:imagedata r:id="rId36" o:title=""/>
                 </v:shape>
-                <o:OLEObject Type="Embed" ProgID="Equation.3" ShapeID="_x0000_i6077" DrawAspect="Content" ObjectID="_1581750468" r:id="rId37"/>
+                <o:OLEObject Type="Embed" ProgID="Equation.3" ShapeID="_x0000_i1038" DrawAspect="Content" ObjectID="_1585126582" r:id="rId37"/>
               </w:object>
             </w:r>
           </w:p>
@@ -654,10 +654,10 @@
                 <w:position w:val="-6"/>
               </w:rPr>
               <w:object w:dxaOrig="139" w:dyaOrig="260">
-                <v:shape id="_x0000_i6079" type="#_x0000_t75" style="width:7pt;height:13pt" o:ole="">
+                <v:shape id="_x0000_i1039" type="#_x0000_t75" style="width:7.2pt;height:13.2pt" o:ole="">
                   <v:imagedata r:id="rId38" o:title=""/>
                 </v:shape>
-                <o:OLEObject Type="Embed" ProgID="Equation.3" ShapeID="_x0000_i6079" DrawAspect="Content" ObjectID="_1581750469" r:id="rId39"/>
+                <o:OLEObject Type="Embed" ProgID="Equation.3" ShapeID="_x0000_i1039" DrawAspect="Content" ObjectID="_1585126583" r:id="rId39"/>
               </w:object>
             </w:r>
           </w:p>
@@ -676,10 +676,10 @@
                 <w:position w:val="-6"/>
               </w:rPr>
               <w:object w:dxaOrig="220" w:dyaOrig="279">
-                <v:shape id="_x0000_i6080" type="#_x0000_t75" style="width:11pt;height:14pt" o:ole="">
+                <v:shape id="_x0000_i1040" type="#_x0000_t75" style="width:10.8pt;height:14.4pt" o:ole="">
                   <v:imagedata r:id="rId40" o:title=""/>
                 </v:shape>
-                <o:OLEObject Type="Embed" ProgID="Equation.3" ShapeID="_x0000_i6080" DrawAspect="Content" ObjectID="_1581750470" r:id="rId41"/>
+                <o:OLEObject Type="Embed" ProgID="Equation.3" ShapeID="_x0000_i1040" DrawAspect="Content" ObjectID="_1585126584" r:id="rId41"/>
               </w:object>
             </w:r>
           </w:p>
@@ -692,10 +692,10 @@
                 <w:position w:val="-6"/>
               </w:rPr>
               <w:object w:dxaOrig="160" w:dyaOrig="279">
-                <v:shape id="_x0000_i6081" type="#_x0000_t75" style="width:8pt;height:14pt" o:ole="">
+                <v:shape id="_x0000_i1041" type="#_x0000_t75" style="width:8.4pt;height:14.4pt" o:ole="">
                   <v:imagedata r:id="rId42" o:title=""/>
                 </v:shape>
-                <o:OLEObject Type="Embed" ProgID="Equation.3" ShapeID="_x0000_i6081" DrawAspect="Content" ObjectID="_1581750471" r:id="rId43"/>
+                <o:OLEObject Type="Embed" ProgID="Equation.3" ShapeID="_x0000_i1041" DrawAspect="Content" ObjectID="_1585126585" r:id="rId43"/>
               </w:object>
             </w:r>
           </w:p>
@@ -710,10 +710,10 @@
                 <w:position w:val="-6"/>
               </w:rPr>
               <w:object w:dxaOrig="1420" w:dyaOrig="260">
-                <v:shape id="_x0000_i6078" type="#_x0000_t75" style="width:71pt;height:13pt" o:ole="">
+                <v:shape id="_x0000_i1042" type="#_x0000_t75" style="width:70.8pt;height:13.2pt" o:ole="">
                   <v:imagedata r:id="rId44" o:title=""/>
                 </v:shape>
-                <o:OLEObject Type="Embed" ProgID="Equation.3" ShapeID="_x0000_i6078" DrawAspect="Content" ObjectID="_1581750472" r:id="rId45"/>
+                <o:OLEObject Type="Embed" ProgID="Equation.3" ShapeID="_x0000_i1042" DrawAspect="Content" ObjectID="_1585126586" r:id="rId45"/>
               </w:object>
             </w:r>
           </w:p>
@@ -768,10 +768,10 @@
                 <w:position w:val="-4"/>
               </w:rPr>
               <w:object w:dxaOrig="400" w:dyaOrig="240">
-                <v:shape id="_x0000_i6082" type="#_x0000_t75" style="width:20pt;height:12pt" o:ole="">
+                <v:shape id="_x0000_i1043" type="#_x0000_t75" style="width:20.4pt;height:12pt" o:ole="">
                   <v:imagedata r:id="rId46" o:title=""/>
                 </v:shape>
-                <o:OLEObject Type="Embed" ProgID="Equation.3" ShapeID="_x0000_i6082" DrawAspect="Content" ObjectID="_1581750473" r:id="rId47"/>
+                <o:OLEObject Type="Embed" ProgID="Equation.3" ShapeID="_x0000_i1043" DrawAspect="Content" ObjectID="_1585126587" r:id="rId47"/>
               </w:object>
             </w:r>
           </w:p>
@@ -826,10 +826,10 @@
                 <w:position w:val="-6"/>
               </w:rPr>
               <w:object w:dxaOrig="420" w:dyaOrig="260">
-                <v:shape id="_x0000_i6083" type="#_x0000_t75" style="width:21pt;height:13pt" o:ole="">
+                <v:shape id="_x0000_i1044" type="#_x0000_t75" style="width:21.6pt;height:13.2pt" o:ole="">
                   <v:imagedata r:id="rId48" o:title=""/>
                 </v:shape>
-                <o:OLEObject Type="Embed" ProgID="Equation.3" ShapeID="_x0000_i6083" DrawAspect="Content" ObjectID="_1581750474" r:id="rId49"/>
+                <o:OLEObject Type="Embed" ProgID="Equation.3" ShapeID="_x0000_i1044" DrawAspect="Content" ObjectID="_1585126588" r:id="rId49"/>
               </w:object>
             </w:r>
           </w:p>
@@ -857,10 +857,10 @@
                 <w:position w:val="-10"/>
               </w:rPr>
               <w:object w:dxaOrig="220" w:dyaOrig="260">
-                <v:shape id="_x0000_i6084" type="#_x0000_t75" style="width:11pt;height:13pt" o:ole="">
+                <v:shape id="_x0000_i1045" type="#_x0000_t75" style="width:10.8pt;height:13.2pt" o:ole="">
                   <v:imagedata r:id="rId50" o:title=""/>
                 </v:shape>
-                <o:OLEObject Type="Embed" ProgID="Equation.3" ShapeID="_x0000_i6084" DrawAspect="Content" ObjectID="_1581750475" r:id="rId51"/>
+                <o:OLEObject Type="Embed" ProgID="Equation.3" ShapeID="_x0000_i1045" DrawAspect="Content" ObjectID="_1585126589" r:id="rId51"/>
               </w:object>
             </w:r>
           </w:p>
@@ -897,10 +897,10 @@
                 <w:position w:val="-18"/>
               </w:rPr>
               <w:object w:dxaOrig="360" w:dyaOrig="440">
-                <v:shape id="_x0000_i6085" type="#_x0000_t75" style="width:18pt;height:22pt" o:ole="">
+                <v:shape id="_x0000_i1046" type="#_x0000_t75" style="width:18pt;height:21.6pt" o:ole="">
                   <v:imagedata r:id="rId52" o:title=""/>
                 </v:shape>
-                <o:OLEObject Type="Embed" ProgID="Equation.3" ShapeID="_x0000_i6085" DrawAspect="Content" ObjectID="_1581750476" r:id="rId53"/>
+                <o:OLEObject Type="Embed" ProgID="Equation.3" ShapeID="_x0000_i1046" DrawAspect="Content" ObjectID="_1585126590" r:id="rId53"/>
               </w:object>
             </w:r>
             <w:r>
@@ -911,10 +911,10 @@
                 <w:position w:val="-12"/>
               </w:rPr>
               <w:object w:dxaOrig="800" w:dyaOrig="380">
-                <v:shape id="_x0000_i6110" type="#_x0000_t75" style="width:40pt;height:19pt" o:ole="">
+                <v:shape id="_x0000_i1047" type="#_x0000_t75" style="width:39.6pt;height:19.2pt" o:ole="">
                   <v:imagedata r:id="rId54" o:title=""/>
                 </v:shape>
-                <o:OLEObject Type="Embed" ProgID="Equation.3" ShapeID="_x0000_i6110" DrawAspect="Content" ObjectID="_1581750477" r:id="rId55"/>
+                <o:OLEObject Type="Embed" ProgID="Equation.3" ShapeID="_x0000_i1047" DrawAspect="Content" ObjectID="_1585126591" r:id="rId55"/>
               </w:object>
             </w:r>
           </w:p>
@@ -993,10 +993,10 @@
                 <w:position w:val="-18"/>
               </w:rPr>
               <w:object w:dxaOrig="380" w:dyaOrig="440">
-                <v:shape id="_x0000_i4131" type="#_x0000_t75" style="width:19pt;height:22pt" o:ole="">
+                <v:shape id="_x0000_i1048" type="#_x0000_t75" style="width:19.2pt;height:21.6pt" o:ole="">
                   <v:imagedata r:id="rId56" o:title=""/>
                 </v:shape>
-                <o:OLEObject Type="Embed" ProgID="Equation.3" ShapeID="_x0000_i4131" DrawAspect="Content" ObjectID="_1581750478" r:id="rId57"/>
+                <o:OLEObject Type="Embed" ProgID="Equation.3" ShapeID="_x0000_i1048" DrawAspect="Content" ObjectID="_1585126592" r:id="rId57"/>
               </w:object>
             </w:r>
           </w:p>
@@ -1027,10 +1027,10 @@
                 <w:position w:val="-6"/>
               </w:rPr>
               <w:object w:dxaOrig="139" w:dyaOrig="260">
-                <v:shape id="_x0000_i4132" type="#_x0000_t75" style="width:7pt;height:13pt" o:ole="">
+                <v:shape id="_x0000_i1049" type="#_x0000_t75" style="width:7.2pt;height:13.2pt" o:ole="">
                   <v:imagedata r:id="rId38" o:title=""/>
                 </v:shape>
-                <o:OLEObject Type="Embed" ProgID="Equation.3" ShapeID="_x0000_i4132" DrawAspect="Content" ObjectID="_1581750479" r:id="rId58"/>
+                <o:OLEObject Type="Embed" ProgID="Equation.3" ShapeID="_x0000_i1049" DrawAspect="Content" ObjectID="_1585126593" r:id="rId58"/>
               </w:object>
             </w:r>
             <w:r>
@@ -1041,10 +1041,10 @@
                 <w:position w:val="-6"/>
               </w:rPr>
               <w:object w:dxaOrig="220" w:dyaOrig="279">
-                <v:shape id="_x0000_i4134" type="#_x0000_t75" style="width:11pt;height:14pt" o:ole="">
+                <v:shape id="_x0000_i1050" type="#_x0000_t75" style="width:10.8pt;height:14.4pt" o:ole="">
                   <v:imagedata r:id="rId40" o:title=""/>
                 </v:shape>
-                <o:OLEObject Type="Embed" ProgID="Equation.3" ShapeID="_x0000_i4134" DrawAspect="Content" ObjectID="_1581750480" r:id="rId59"/>
+                <o:OLEObject Type="Embed" ProgID="Equation.3" ShapeID="_x0000_i1050" DrawAspect="Content" ObjectID="_1585126594" r:id="rId59"/>
               </w:object>
             </w:r>
             <w:r>
@@ -1055,10 +1055,10 @@
                 <w:position w:val="-6"/>
               </w:rPr>
               <w:object w:dxaOrig="160" w:dyaOrig="279">
-                <v:shape id="_x0000_i4133" type="#_x0000_t75" style="width:8pt;height:14pt" o:ole="">
+                <v:shape id="_x0000_i1051" type="#_x0000_t75" style="width:8.4pt;height:14.4pt" o:ole="">
                   <v:imagedata r:id="rId42" o:title=""/>
                 </v:shape>
-                <o:OLEObject Type="Embed" ProgID="Equation.3" ShapeID="_x0000_i4133" DrawAspect="Content" ObjectID="_1581750481" r:id="rId60"/>
+                <o:OLEObject Type="Embed" ProgID="Equation.3" ShapeID="_x0000_i1051" DrawAspect="Content" ObjectID="_1585126595" r:id="rId60"/>
               </w:object>
             </w:r>
             <w:r>
@@ -1079,10 +1079,10 @@
                 <w:position w:val="-6"/>
               </w:rPr>
               <w:object w:dxaOrig="139" w:dyaOrig="240">
-                <v:shape id="_x0000_i4136" type="#_x0000_t75" style="width:7pt;height:12pt" o:ole="">
+                <v:shape id="_x0000_i1052" type="#_x0000_t75" style="width:7.2pt;height:12pt" o:ole="">
                   <v:imagedata r:id="rId61" o:title=""/>
                 </v:shape>
-                <o:OLEObject Type="Embed" ProgID="Equation.3" ShapeID="_x0000_i4136" DrawAspect="Content" ObjectID="_1581750482" r:id="rId62"/>
+                <o:OLEObject Type="Embed" ProgID="Equation.3" ShapeID="_x0000_i1052" DrawAspect="Content" ObjectID="_1585126596" r:id="rId62"/>
               </w:object>
             </w:r>
           </w:p>
@@ -1095,10 +1095,10 @@
                 <w:position w:val="-6"/>
               </w:rPr>
               <w:object w:dxaOrig="180" w:dyaOrig="220">
-                <v:shape id="_x0000_i4135" type="#_x0000_t75" style="width:9pt;height:11pt" o:ole="">
+                <v:shape id="_x0000_i1053" type="#_x0000_t75" style="width:9.6pt;height:10.8pt" o:ole="">
                   <v:imagedata r:id="rId63" o:title=""/>
                 </v:shape>
-                <o:OLEObject Type="Embed" ProgID="Equation.3" ShapeID="_x0000_i4135" DrawAspect="Content" ObjectID="_1581750483" r:id="rId64"/>
+                <o:OLEObject Type="Embed" ProgID="Equation.3" ShapeID="_x0000_i1053" DrawAspect="Content" ObjectID="_1585126597" r:id="rId64"/>
               </w:object>
             </w:r>
           </w:p>
@@ -1121,10 +1121,10 @@
                 <w:position w:val="-18"/>
               </w:rPr>
               <w:object w:dxaOrig="499" w:dyaOrig="440">
-                <v:shape id="_x0000_i5712" type="#_x0000_t75" style="width:25pt;height:22pt" o:ole="">
+                <v:shape id="_x0000_i1054" type="#_x0000_t75" style="width:25.2pt;height:21.6pt" o:ole="">
                   <v:imagedata r:id="rId65" o:title=""/>
                 </v:shape>
-                <o:OLEObject Type="Embed" ProgID="Equation.3" ShapeID="_x0000_i5712" DrawAspect="Content" ObjectID="_1581750484" r:id="rId66"/>
+                <o:OLEObject Type="Embed" ProgID="Equation.3" ShapeID="_x0000_i1054" DrawAspect="Content" ObjectID="_1585126598" r:id="rId66"/>
               </w:object>
             </w:r>
           </w:p>
@@ -1161,13 +1161,7 @@
               <w:rPr>
                 <w:b/>
               </w:rPr>
-              <w:t>Expansion design</w:t>
-            </w:r>
-            <w:r>
-              <w:rPr>
-                <w:b/>
-              </w:rPr>
-              <w:t xml:space="preserve"> </w:t>
+              <w:t xml:space="preserve">Expansion design </w:t>
             </w:r>
             <w:r>
               <w:rPr>
@@ -1175,10 +1169,10 @@
                 <w:position w:val="-10"/>
               </w:rPr>
               <w:object w:dxaOrig="220" w:dyaOrig="260">
-                <v:shape id="_x0000_i4140" type="#_x0000_t75" style="width:11pt;height:13pt" o:ole="">
+                <v:shape id="_x0000_i1055" type="#_x0000_t75" style="width:10.8pt;height:13.2pt" o:ole="">
                   <v:imagedata r:id="rId67" o:title=""/>
                 </v:shape>
-                <o:OLEObject Type="Embed" ProgID="Equation.3" ShapeID="_x0000_i4140" DrawAspect="Content" ObjectID="_1581750485" r:id="rId68"/>
+                <o:OLEObject Type="Embed" ProgID="Equation.3" ShapeID="_x0000_i1055" DrawAspect="Content" ObjectID="_1585126599" r:id="rId68"/>
               </w:object>
             </w:r>
           </w:p>
@@ -1192,13 +1186,7 @@
               <w:rPr>
                 <w:b/>
               </w:rPr>
-              <w:t>is selected for inland-d</w:t>
-            </w:r>
-            <w:r>
-              <w:rPr>
-                <w:b/>
-              </w:rPr>
-              <w:t xml:space="preserve">epot </w:t>
+              <w:t xml:space="preserve">is selected for inland-depot </w:t>
             </w:r>
             <w:r>
               <w:rPr>
@@ -1206,10 +1194,10 @@
                 <w:position w:val="-6"/>
               </w:rPr>
               <w:object w:dxaOrig="139" w:dyaOrig="260">
-                <v:shape id="_x0000_i4141" type="#_x0000_t75" style="width:7pt;height:13pt" o:ole="">
+                <v:shape id="_x0000_i1056" type="#_x0000_t75" style="width:7.2pt;height:13.2pt" o:ole="">
                   <v:imagedata r:id="rId38" o:title=""/>
                 </v:shape>
-                <o:OLEObject Type="Embed" ProgID="Equation.3" ShapeID="_x0000_i4141" DrawAspect="Content" ObjectID="_1581750486" r:id="rId69"/>
+                <o:OLEObject Type="Embed" ProgID="Equation.3" ShapeID="_x0000_i1056" DrawAspect="Content" ObjectID="_1585126600" r:id="rId69"/>
               </w:object>
             </w:r>
             <w:r>
@@ -1224,10 +1212,10 @@
                 <w:position w:val="-6"/>
               </w:rPr>
               <w:object w:dxaOrig="220" w:dyaOrig="279">
-                <v:shape id="_x0000_i4143" type="#_x0000_t75" style="width:11pt;height:14pt" o:ole="">
+                <v:shape id="_x0000_i1057" type="#_x0000_t75" style="width:10.8pt;height:14.4pt" o:ole="">
                   <v:imagedata r:id="rId40" o:title=""/>
                 </v:shape>
-                <o:OLEObject Type="Embed" ProgID="Equation.3" ShapeID="_x0000_i4143" DrawAspect="Content" ObjectID="_1581750487" r:id="rId70"/>
+                <o:OLEObject Type="Embed" ProgID="Equation.3" ShapeID="_x0000_i1057" DrawAspect="Content" ObjectID="_1585126601" r:id="rId70"/>
               </w:object>
             </w:r>
             <w:r>
@@ -1242,10 +1230,10 @@
                 <w:position w:val="-6"/>
               </w:rPr>
               <w:object w:dxaOrig="160" w:dyaOrig="279">
-                <v:shape id="_x0000_i4142" type="#_x0000_t75" style="width:8pt;height:14pt" o:ole="">
+                <v:shape id="_x0000_i1058" type="#_x0000_t75" style="width:8.4pt;height:14.4pt" o:ole="">
                   <v:imagedata r:id="rId42" o:title=""/>
                 </v:shape>
-                <o:OLEObject Type="Embed" ProgID="Equation.3" ShapeID="_x0000_i4142" DrawAspect="Content" ObjectID="_1581750488" r:id="rId71"/>
+                <o:OLEObject Type="Embed" ProgID="Equation.3" ShapeID="_x0000_i1058" DrawAspect="Content" ObjectID="_1585126602" r:id="rId71"/>
               </w:object>
             </w:r>
             <w:r>
@@ -1273,10 +1261,10 @@
                 <w:position w:val="-6"/>
               </w:rPr>
               <w:object w:dxaOrig="139" w:dyaOrig="240">
-                <v:shape id="_x0000_i4139" type="#_x0000_t75" style="width:7pt;height:12pt" o:ole="">
+                <v:shape id="_x0000_i1059" type="#_x0000_t75" style="width:7.2pt;height:12pt" o:ole="">
                   <v:imagedata r:id="rId61" o:title=""/>
                 </v:shape>
-                <o:OLEObject Type="Embed" ProgID="Equation.3" ShapeID="_x0000_i4139" DrawAspect="Content" ObjectID="_1581750489" r:id="rId72"/>
+                <o:OLEObject Type="Embed" ProgID="Equation.3" ShapeID="_x0000_i1059" DrawAspect="Content" ObjectID="_1585126603" r:id="rId72"/>
               </w:object>
             </w:r>
           </w:p>
@@ -1298,10 +1286,10 @@
                 <w:position w:val="-6"/>
               </w:rPr>
               <w:object w:dxaOrig="180" w:dyaOrig="220">
-                <v:shape id="_x0000_i4138" type="#_x0000_t75" style="width:9pt;height:11pt" o:ole="">
+                <v:shape id="_x0000_i1060" type="#_x0000_t75" style="width:9.6pt;height:10.8pt" o:ole="">
                   <v:imagedata r:id="rId63" o:title=""/>
                 </v:shape>
-                <o:OLEObject Type="Embed" ProgID="Equation.3" ShapeID="_x0000_i4138" DrawAspect="Content" ObjectID="_1581750490" r:id="rId73"/>
+                <o:OLEObject Type="Embed" ProgID="Equation.3" ShapeID="_x0000_i1060" DrawAspect="Content" ObjectID="_1585126604" r:id="rId73"/>
               </w:object>
             </w:r>
           </w:p>
@@ -1477,10 +1465,10 @@
                 <w:position w:val="-12"/>
               </w:rPr>
               <w:object w:dxaOrig="460" w:dyaOrig="380">
-                <v:shape id="_x0000_i3397" type="#_x0000_t75" style="width:23pt;height:19pt" o:ole="">
+                <v:shape id="_x0000_i1061" type="#_x0000_t75" style="width:22.8pt;height:19.2pt" o:ole="">
                   <v:imagedata r:id="rId74" o:title=""/>
                 </v:shape>
-                <o:OLEObject Type="Embed" ProgID="Equation.3" ShapeID="_x0000_i3397" DrawAspect="Content" ObjectID="_1581750491" r:id="rId75"/>
+                <o:OLEObject Type="Embed" ProgID="Equation.3" ShapeID="_x0000_i1061" DrawAspect="Content" ObjectID="_1585126605" r:id="rId75"/>
               </w:object>
             </w:r>
           </w:p>
@@ -1498,10 +1486,10 @@
                 <w:position w:val="-6"/>
               </w:rPr>
               <w:object w:dxaOrig="160" w:dyaOrig="279">
-                <v:shape id="_x0000_i3393" type="#_x0000_t75" style="width:8pt;height:14pt" o:ole="">
+                <v:shape id="_x0000_i1062" type="#_x0000_t75" style="width:8.4pt;height:14.4pt" o:ole="">
                   <v:imagedata r:id="rId76" o:title=""/>
                 </v:shape>
-                <o:OLEObject Type="Embed" ProgID="Equation.3" ShapeID="_x0000_i3393" DrawAspect="Content" ObjectID="_1581750492" r:id="rId77"/>
+                <o:OLEObject Type="Embed" ProgID="Equation.3" ShapeID="_x0000_i1062" DrawAspect="Content" ObjectID="_1585126606" r:id="rId77"/>
               </w:object>
             </w:r>
             <w:r>
@@ -1520,10 +1508,10 @@
                 <w:position w:val="-6"/>
               </w:rPr>
               <w:object w:dxaOrig="180" w:dyaOrig="220">
-                <v:shape id="_x0000_i3396" type="#_x0000_t75" style="width:9pt;height:11pt" o:ole="">
+                <v:shape id="_x0000_i1063" type="#_x0000_t75" style="width:9.6pt;height:10.8pt" o:ole="">
                   <v:imagedata r:id="rId78" o:title=""/>
                 </v:shape>
-                <o:OLEObject Type="Embed" ProgID="Equation.3" ShapeID="_x0000_i3396" DrawAspect="Content" ObjectID="_1581750493" r:id="rId79"/>
+                <o:OLEObject Type="Embed" ProgID="Equation.3" ShapeID="_x0000_i1063" DrawAspect="Content" ObjectID="_1585126607" r:id="rId79"/>
               </w:object>
             </w:r>
             <w:r>
@@ -1539,10 +1527,10 @@
                 <w:position w:val="-6"/>
               </w:rPr>
               <w:object w:dxaOrig="139" w:dyaOrig="240">
-                <v:shape id="_x0000_i3395" type="#_x0000_t75" style="width:7pt;height:12pt" o:ole="">
+                <v:shape id="_x0000_i1064" type="#_x0000_t75" style="width:7.2pt;height:12pt" o:ole="">
                   <v:imagedata r:id="rId61" o:title=""/>
                 </v:shape>
-                <o:OLEObject Type="Embed" ProgID="Equation.3" ShapeID="_x0000_i3395" DrawAspect="Content" ObjectID="_1581750494" r:id="rId80"/>
+                <o:OLEObject Type="Embed" ProgID="Equation.3" ShapeID="_x0000_i1064" DrawAspect="Content" ObjectID="_1585126608" r:id="rId80"/>
               </w:object>
             </w:r>
           </w:p>
@@ -1555,10 +1543,10 @@
                 <w:position w:val="-6"/>
               </w:rPr>
               <w:object w:dxaOrig="180" w:dyaOrig="220">
-                <v:shape id="_x0000_i3394" type="#_x0000_t75" style="width:9pt;height:11pt" o:ole="">
+                <v:shape id="_x0000_i1065" type="#_x0000_t75" style="width:9.6pt;height:10.8pt" o:ole="">
                   <v:imagedata r:id="rId63" o:title=""/>
                 </v:shape>
-                <o:OLEObject Type="Embed" ProgID="Equation.3" ShapeID="_x0000_i3394" DrawAspect="Content" ObjectID="_1581750495" r:id="rId81"/>
+                <o:OLEObject Type="Embed" ProgID="Equation.3" ShapeID="_x0000_i1065" DrawAspect="Content" ObjectID="_1585126609" r:id="rId81"/>
               </w:object>
             </w:r>
           </w:p>
@@ -1585,10 +1573,10 @@
                 <w:position w:val="-12"/>
               </w:rPr>
               <w:object w:dxaOrig="480" w:dyaOrig="380" w14:anchorId="6FD5EA5D">
-                <v:shape id="_x0000_i3402" type="#_x0000_t75" style="width:24pt;height:19pt" o:ole="">
+                <v:shape id="_x0000_i1066" type="#_x0000_t75" style="width:24pt;height:19.2pt" o:ole="">
                   <v:imagedata r:id="rId82" o:title=""/>
                 </v:shape>
-                <o:OLEObject Type="Embed" ProgID="Equation.3" ShapeID="_x0000_i3402" DrawAspect="Content" ObjectID="_1581750496" r:id="rId83"/>
+                <o:OLEObject Type="Embed" ProgID="Equation.3" ShapeID="_x0000_i1066" DrawAspect="Content" ObjectID="_1585126610" r:id="rId83"/>
               </w:object>
             </w:r>
           </w:p>
@@ -1606,10 +1594,10 @@
                 <w:position w:val="-6"/>
               </w:rPr>
               <w:object w:dxaOrig="160" w:dyaOrig="279" w14:anchorId="7C8CE71F">
-                <v:shape id="_x0000_i3398" type="#_x0000_t75" style="width:8pt;height:14pt" o:ole="">
+                <v:shape id="_x0000_i1067" type="#_x0000_t75" style="width:8.4pt;height:14.4pt" o:ole="">
                   <v:imagedata r:id="rId76" o:title=""/>
                 </v:shape>
-                <o:OLEObject Type="Embed" ProgID="Equation.3" ShapeID="_x0000_i3398" DrawAspect="Content" ObjectID="_1581750497" r:id="rId84"/>
+                <o:OLEObject Type="Embed" ProgID="Equation.3" ShapeID="_x0000_i1067" DrawAspect="Content" ObjectID="_1585126611" r:id="rId84"/>
               </w:object>
             </w:r>
             <w:r>
@@ -1625,10 +1613,10 @@
                 <w:position w:val="-6"/>
               </w:rPr>
               <w:object w:dxaOrig="200" w:dyaOrig="279" w14:anchorId="448B7B7C">
-                <v:shape id="_x0000_i3401" type="#_x0000_t75" style="width:10pt;height:14pt" o:ole="">
+                <v:shape id="_x0000_i1068" type="#_x0000_t75" style="width:9.6pt;height:14.4pt" o:ole="">
                   <v:imagedata r:id="rId85" o:title=""/>
                 </v:shape>
-                <o:OLEObject Type="Embed" ProgID="Equation.3" ShapeID="_x0000_i3401" DrawAspect="Content" ObjectID="_1581750498" r:id="rId86"/>
+                <o:OLEObject Type="Embed" ProgID="Equation.3" ShapeID="_x0000_i1068" DrawAspect="Content" ObjectID="_1585126612" r:id="rId86"/>
               </w:object>
             </w:r>
             <w:r>
@@ -1644,10 +1632,10 @@
                 <w:position w:val="-6"/>
               </w:rPr>
               <w:object w:dxaOrig="139" w:dyaOrig="240" w14:anchorId="360D1B30">
-                <v:shape id="_x0000_i3399" type="#_x0000_t75" style="width:7pt;height:12pt" o:ole="">
+                <v:shape id="_x0000_i1069" type="#_x0000_t75" style="width:7.2pt;height:12pt" o:ole="">
                   <v:imagedata r:id="rId87" o:title=""/>
                 </v:shape>
-                <o:OLEObject Type="Embed" ProgID="Equation.3" ShapeID="_x0000_i3399" DrawAspect="Content" ObjectID="_1581750499" r:id="rId88"/>
+                <o:OLEObject Type="Embed" ProgID="Equation.3" ShapeID="_x0000_i1069" DrawAspect="Content" ObjectID="_1585126613" r:id="rId88"/>
               </w:object>
             </w:r>
           </w:p>
@@ -1660,10 +1648,10 @@
                 <w:position w:val="-6"/>
               </w:rPr>
               <w:object w:dxaOrig="180" w:dyaOrig="220" w14:anchorId="2FD8E3CB">
-                <v:shape id="_x0000_i3400" type="#_x0000_t75" style="width:9pt;height:11pt" o:ole="">
+                <v:shape id="_x0000_i1070" type="#_x0000_t75" style="width:9.6pt;height:10.8pt" o:ole="">
                   <v:imagedata r:id="rId89" o:title=""/>
                 </v:shape>
-                <o:OLEObject Type="Embed" ProgID="Equation.3" ShapeID="_x0000_i3400" DrawAspect="Content" ObjectID="_1581750500" r:id="rId90"/>
+                <o:OLEObject Type="Embed" ProgID="Equation.3" ShapeID="_x0000_i1070" DrawAspect="Content" ObjectID="_1585126614" r:id="rId90"/>
               </w:object>
             </w:r>
           </w:p>
@@ -1690,10 +1678,10 @@
                 <w:position w:val="-12"/>
               </w:rPr>
               <w:object w:dxaOrig="520" w:dyaOrig="380" w14:anchorId="58D8A01B">
-                <v:shape id="_x0000_i3406" type="#_x0000_t75" style="width:26pt;height:19pt" o:ole="">
+                <v:shape id="_x0000_i1071" type="#_x0000_t75" style="width:26.4pt;height:19.2pt" o:ole="">
                   <v:imagedata r:id="rId91" o:title=""/>
                 </v:shape>
-                <o:OLEObject Type="Embed" ProgID="Equation.3" ShapeID="_x0000_i3406" DrawAspect="Content" ObjectID="_1581750501" r:id="rId92"/>
+                <o:OLEObject Type="Embed" ProgID="Equation.3" ShapeID="_x0000_i1071" DrawAspect="Content" ObjectID="_1585126615" r:id="rId92"/>
               </w:object>
             </w:r>
           </w:p>
@@ -1714,10 +1702,10 @@
                 <w:position w:val="-6"/>
               </w:rPr>
               <w:object w:dxaOrig="160" w:dyaOrig="279" w14:anchorId="098306B3">
-                <v:shape id="_x0000_i3403" type="#_x0000_t75" style="width:8pt;height:14pt" o:ole="">
+                <v:shape id="_x0000_i1072" type="#_x0000_t75" style="width:8.4pt;height:14.4pt" o:ole="">
                   <v:imagedata r:id="rId76" o:title=""/>
                 </v:shape>
-                <o:OLEObject Type="Embed" ProgID="Equation.3" ShapeID="_x0000_i3403" DrawAspect="Content" ObjectID="_1581750502" r:id="rId93"/>
+                <o:OLEObject Type="Embed" ProgID="Equation.3" ShapeID="_x0000_i1072" DrawAspect="Content" ObjectID="_1585126616" r:id="rId93"/>
               </w:object>
             </w:r>
             <w:r>
@@ -1733,10 +1721,10 @@
                 <w:position w:val="-6"/>
               </w:rPr>
               <w:object w:dxaOrig="180" w:dyaOrig="220" w14:anchorId="02A4C12C">
-                <v:shape id="_x0000_i3407" type="#_x0000_t75" style="width:9pt;height:11pt" o:ole="">
+                <v:shape id="_x0000_i1073" type="#_x0000_t75" style="width:9.6pt;height:10.8pt" o:ole="">
                   <v:imagedata r:id="rId94" o:title=""/>
                 </v:shape>
-                <o:OLEObject Type="Embed" ProgID="Equation.3" ShapeID="_x0000_i3407" DrawAspect="Content" ObjectID="_1581750503" r:id="rId95"/>
+                <o:OLEObject Type="Embed" ProgID="Equation.3" ShapeID="_x0000_i1073" DrawAspect="Content" ObjectID="_1585126617" r:id="rId95"/>
               </w:object>
             </w:r>
             <w:r>
@@ -1752,10 +1740,10 @@
                 <w:position w:val="-6"/>
               </w:rPr>
               <w:object w:dxaOrig="139" w:dyaOrig="240" w14:anchorId="059354AF">
-                <v:shape id="_x0000_i3405" type="#_x0000_t75" style="width:7pt;height:12pt" o:ole="">
+                <v:shape id="_x0000_i1074" type="#_x0000_t75" style="width:7.2pt;height:12pt" o:ole="">
                   <v:imagedata r:id="rId61" o:title=""/>
                 </v:shape>
-                <o:OLEObject Type="Embed" ProgID="Equation.3" ShapeID="_x0000_i3405" DrawAspect="Content" ObjectID="_1581750504" r:id="rId96"/>
+                <o:OLEObject Type="Embed" ProgID="Equation.3" ShapeID="_x0000_i1074" DrawAspect="Content" ObjectID="_1585126618" r:id="rId96"/>
               </w:object>
             </w:r>
             <w:r>
@@ -1771,10 +1759,10 @@
                 <w:position w:val="-6"/>
               </w:rPr>
               <w:object w:dxaOrig="180" w:dyaOrig="220" w14:anchorId="00246AB0">
-                <v:shape id="_x0000_i3404" type="#_x0000_t75" style="width:9pt;height:11pt" o:ole="">
+                <v:shape id="_x0000_i1075" type="#_x0000_t75" style="width:9.6pt;height:10.8pt" o:ole="">
                   <v:imagedata r:id="rId63" o:title=""/>
                 </v:shape>
-                <o:OLEObject Type="Embed" ProgID="Equation.3" ShapeID="_x0000_i3404" DrawAspect="Content" ObjectID="_1581750505" r:id="rId97"/>
+                <o:OLEObject Type="Embed" ProgID="Equation.3" ShapeID="_x0000_i1075" DrawAspect="Content" ObjectID="_1585126619" r:id="rId97"/>
               </w:object>
             </w:r>
           </w:p>
@@ -1801,10 +1789,10 @@
                 <w:position w:val="-12"/>
               </w:rPr>
               <w:object w:dxaOrig="520" w:dyaOrig="380" w14:anchorId="39DD7EA4">
-                <v:shape id="_x0000_i3412" type="#_x0000_t75" style="width:26pt;height:19pt" o:ole="">
+                <v:shape id="_x0000_i1076" type="#_x0000_t75" style="width:26.4pt;height:19.2pt" o:ole="">
                   <v:imagedata r:id="rId98" o:title=""/>
                 </v:shape>
-                <o:OLEObject Type="Embed" ProgID="Equation.3" ShapeID="_x0000_i3412" DrawAspect="Content" ObjectID="_1581750506" r:id="rId99"/>
+                <o:OLEObject Type="Embed" ProgID="Equation.3" ShapeID="_x0000_i1076" DrawAspect="Content" ObjectID="_1585126620" r:id="rId99"/>
               </w:object>
             </w:r>
           </w:p>
@@ -1825,10 +1813,10 @@
                 <w:position w:val="-6"/>
               </w:rPr>
               <w:object w:dxaOrig="160" w:dyaOrig="279" w14:anchorId="01503CB6">
-                <v:shape id="_x0000_i3408" type="#_x0000_t75" style="width:8pt;height:14pt" o:ole="">
+                <v:shape id="_x0000_i1077" type="#_x0000_t75" style="width:8.4pt;height:14.4pt" o:ole="">
                   <v:imagedata r:id="rId76" o:title=""/>
                 </v:shape>
-                <o:OLEObject Type="Embed" ProgID="Equation.3" ShapeID="_x0000_i3408" DrawAspect="Content" ObjectID="_1581750507" r:id="rId100"/>
+                <o:OLEObject Type="Embed" ProgID="Equation.3" ShapeID="_x0000_i1077" DrawAspect="Content" ObjectID="_1585126621" r:id="rId100"/>
               </w:object>
             </w:r>
             <w:r>
@@ -1847,10 +1835,10 @@
                 <w:position w:val="-6"/>
               </w:rPr>
               <w:object w:dxaOrig="200" w:dyaOrig="279" w14:anchorId="7E35D181">
-                <v:shape id="_x0000_i3411" type="#_x0000_t75" style="width:10pt;height:14pt" o:ole="">
+                <v:shape id="_x0000_i1078" type="#_x0000_t75" style="width:9.6pt;height:14.4pt" o:ole="">
                   <v:imagedata r:id="rId101" o:title=""/>
                 </v:shape>
-                <o:OLEObject Type="Embed" ProgID="Equation.3" ShapeID="_x0000_i3411" DrawAspect="Content" ObjectID="_1581750508" r:id="rId102"/>
+                <o:OLEObject Type="Embed" ProgID="Equation.3" ShapeID="_x0000_i1078" DrawAspect="Content" ObjectID="_1585126622" r:id="rId102"/>
               </w:object>
             </w:r>
             <w:r>
@@ -1866,10 +1854,10 @@
                 <w:position w:val="-6"/>
               </w:rPr>
               <w:object w:dxaOrig="139" w:dyaOrig="240" w14:anchorId="71B33554">
-                <v:shape id="_x0000_i3409" type="#_x0000_t75" style="width:7pt;height:12pt" o:ole="">
+                <v:shape id="_x0000_i1079" type="#_x0000_t75" style="width:7.2pt;height:12pt" o:ole="">
                   <v:imagedata r:id="rId87" o:title=""/>
                 </v:shape>
-                <o:OLEObject Type="Embed" ProgID="Equation.3" ShapeID="_x0000_i3409" DrawAspect="Content" ObjectID="_1581750509" r:id="rId103"/>
+                <o:OLEObject Type="Embed" ProgID="Equation.3" ShapeID="_x0000_i1079" DrawAspect="Content" ObjectID="_1585126623" r:id="rId103"/>
               </w:object>
             </w:r>
           </w:p>
@@ -1882,10 +1870,10 @@
                 <w:position w:val="-6"/>
               </w:rPr>
               <w:object w:dxaOrig="180" w:dyaOrig="220" w14:anchorId="0311B973">
-                <v:shape id="_x0000_i3410" type="#_x0000_t75" style="width:9pt;height:11pt" o:ole="">
+                <v:shape id="_x0000_i1080" type="#_x0000_t75" style="width:9.6pt;height:10.8pt" o:ole="">
                   <v:imagedata r:id="rId89" o:title=""/>
                 </v:shape>
-                <o:OLEObject Type="Embed" ProgID="Equation.3" ShapeID="_x0000_i3410" DrawAspect="Content" ObjectID="_1581750510" r:id="rId104"/>
+                <o:OLEObject Type="Embed" ProgID="Equation.3" ShapeID="_x0000_i1080" DrawAspect="Content" ObjectID="_1585126624" r:id="rId104"/>
               </w:object>
             </w:r>
           </w:p>
@@ -1912,10 +1900,10 @@
                 <w:position w:val="-18"/>
               </w:rPr>
               <w:object w:dxaOrig="380" w:dyaOrig="420">
-                <v:shape id="_x0000_i3413" type="#_x0000_t75" style="width:19pt;height:21pt" o:ole="">
+                <v:shape id="_x0000_i1081" type="#_x0000_t75" style="width:19.2pt;height:21.6pt" o:ole="">
                   <v:imagedata r:id="rId105" o:title=""/>
                 </v:shape>
-                <o:OLEObject Type="Embed" ProgID="Equation.3" ShapeID="_x0000_i3413" DrawAspect="Content" ObjectID="_1581750511" r:id="rId106"/>
+                <o:OLEObject Type="Embed" ProgID="Equation.3" ShapeID="_x0000_i1081" DrawAspect="Content" ObjectID="_1585126625" r:id="rId106"/>
               </w:object>
             </w:r>
           </w:p>
@@ -1941,10 +1929,10 @@
                 <w:position w:val="-6"/>
               </w:rPr>
               <w:object w:dxaOrig="139" w:dyaOrig="260">
-                <v:shape id="_x0000_i3414" type="#_x0000_t75" style="width:7pt;height:13pt" o:ole="">
+                <v:shape id="_x0000_i1082" type="#_x0000_t75" style="width:7.2pt;height:13.2pt" o:ole="">
                   <v:imagedata r:id="rId38" o:title=""/>
                 </v:shape>
-                <o:OLEObject Type="Embed" ProgID="Equation.3" ShapeID="_x0000_i3414" DrawAspect="Content" ObjectID="_1581750512" r:id="rId107"/>
+                <o:OLEObject Type="Embed" ProgID="Equation.3" ShapeID="_x0000_i1082" DrawAspect="Content" ObjectID="_1585126626" r:id="rId107"/>
               </w:object>
             </w:r>
             <w:r>
@@ -1958,10 +1946,10 @@
                 <w:position w:val="-6"/>
               </w:rPr>
               <w:object w:dxaOrig="220" w:dyaOrig="279">
-                <v:shape id="_x0000_i3415" type="#_x0000_t75" style="width:11pt;height:14pt" o:ole="">
+                <v:shape id="_x0000_i1083" type="#_x0000_t75" style="width:10.8pt;height:14.4pt" o:ole="">
                   <v:imagedata r:id="rId40" o:title=""/>
                 </v:shape>
-                <o:OLEObject Type="Embed" ProgID="Equation.3" ShapeID="_x0000_i3415" DrawAspect="Content" ObjectID="_1581750513" r:id="rId108"/>
+                <o:OLEObject Type="Embed" ProgID="Equation.3" ShapeID="_x0000_i1083" DrawAspect="Content" ObjectID="_1585126627" r:id="rId108"/>
               </w:object>
             </w:r>
             <w:r>
@@ -1975,10 +1963,10 @@
                 <w:position w:val="-6"/>
               </w:rPr>
               <w:object w:dxaOrig="160" w:dyaOrig="279">
-                <v:shape id="_x0000_i3416" type="#_x0000_t75" style="width:8pt;height:14pt" o:ole="">
+                <v:shape id="_x0000_i1084" type="#_x0000_t75" style="width:8.4pt;height:14.4pt" o:ole="">
                   <v:imagedata r:id="rId42" o:title=""/>
                 </v:shape>
-                <o:OLEObject Type="Embed" ProgID="Equation.3" ShapeID="_x0000_i3416" DrawAspect="Content" ObjectID="_1581750514" r:id="rId109"/>
+                <o:OLEObject Type="Embed" ProgID="Equation.3" ShapeID="_x0000_i1084" DrawAspect="Content" ObjectID="_1585126628" r:id="rId109"/>
               </w:object>
             </w:r>
             <w:r>
@@ -2008,10 +1996,10 @@
                 <w:position w:val="-18"/>
               </w:rPr>
               <w:object w:dxaOrig="400" w:dyaOrig="440">
-                <v:shape id="_x0000_i3473" type="#_x0000_t75" style="width:20pt;height:22pt" o:ole="">
+                <v:shape id="_x0000_i1085" type="#_x0000_t75" style="width:20.4pt;height:21.6pt" o:ole="">
                   <v:imagedata r:id="rId110" o:title=""/>
                 </v:shape>
-                <o:OLEObject Type="Embed" ProgID="Equation.3" ShapeID="_x0000_i3473" DrawAspect="Content" ObjectID="_1581750515" r:id="rId111"/>
+                <o:OLEObject Type="Embed" ProgID="Equation.3" ShapeID="_x0000_i1085" DrawAspect="Content" ObjectID="_1585126629" r:id="rId111"/>
               </w:object>
             </w:r>
           </w:p>
@@ -2029,10 +2017,10 @@
                 <w:position w:val="-6"/>
               </w:rPr>
               <w:object w:dxaOrig="160" w:dyaOrig="279">
-                <v:shape id="_x0000_i3474" type="#_x0000_t75" style="width:8pt;height:14pt" o:ole="">
+                <v:shape id="_x0000_i1086" type="#_x0000_t75" style="width:8.4pt;height:14.4pt" o:ole="">
                   <v:imagedata r:id="rId42" o:title=""/>
                 </v:shape>
-                <o:OLEObject Type="Embed" ProgID="Equation.3" ShapeID="_x0000_i3474" DrawAspect="Content" ObjectID="_1581750516" r:id="rId112"/>
+                <o:OLEObject Type="Embed" ProgID="Equation.3" ShapeID="_x0000_i1086" DrawAspect="Content" ObjectID="_1585126630" r:id="rId112"/>
               </w:object>
             </w:r>
             <w:r>
@@ -2048,10 +2036,10 @@
                 <w:position w:val="-6"/>
               </w:rPr>
               <w:object w:dxaOrig="139" w:dyaOrig="260">
-                <v:shape id="_x0000_i3475" type="#_x0000_t75" style="width:7pt;height:13pt" o:ole="">
+                <v:shape id="_x0000_i1087" type="#_x0000_t75" style="width:7.2pt;height:13.2pt" o:ole="">
                   <v:imagedata r:id="rId38" o:title=""/>
                 </v:shape>
-                <o:OLEObject Type="Embed" ProgID="Equation.3" ShapeID="_x0000_i3475" DrawAspect="Content" ObjectID="_1581750517" r:id="rId113"/>
+                <o:OLEObject Type="Embed" ProgID="Equation.3" ShapeID="_x0000_i1087" DrawAspect="Content" ObjectID="_1585126631" r:id="rId113"/>
               </w:object>
             </w:r>
             <w:r>
@@ -2062,10 +2050,10 @@
                 <w:position w:val="-6"/>
               </w:rPr>
               <w:object w:dxaOrig="220" w:dyaOrig="279">
-                <v:shape id="_x0000_i3476" type="#_x0000_t75" style="width:11pt;height:14pt" o:ole="">
+                <v:shape id="_x0000_i1088" type="#_x0000_t75" style="width:10.8pt;height:14.4pt" o:ole="">
                   <v:imagedata r:id="rId40" o:title=""/>
                 </v:shape>
-                <o:OLEObject Type="Embed" ProgID="Equation.3" ShapeID="_x0000_i3476" DrawAspect="Content" ObjectID="_1581750518" r:id="rId114"/>
+                <o:OLEObject Type="Embed" ProgID="Equation.3" ShapeID="_x0000_i1088" DrawAspect="Content" ObjectID="_1585126632" r:id="rId114"/>
               </w:object>
             </w:r>
             <w:r>
@@ -2076,10 +2064,10 @@
                 <w:position w:val="-6"/>
               </w:rPr>
               <w:object w:dxaOrig="160" w:dyaOrig="279">
-                <v:shape id="_x0000_i3477" type="#_x0000_t75" style="width:8pt;height:14pt" o:ole="">
+                <v:shape id="_x0000_i1089" type="#_x0000_t75" style="width:8.4pt;height:14.4pt" o:ole="">
                   <v:imagedata r:id="rId42" o:title=""/>
                 </v:shape>
-                <o:OLEObject Type="Embed" ProgID="Equation.3" ShapeID="_x0000_i3477" DrawAspect="Content" ObjectID="_1581750519" r:id="rId115"/>
+                <o:OLEObject Type="Embed" ProgID="Equation.3" ShapeID="_x0000_i1089" DrawAspect="Content" ObjectID="_1585126633" r:id="rId115"/>
               </w:object>
             </w:r>
             <w:r>
@@ -2096,10 +2084,10 @@
                 <w:position w:val="-6"/>
               </w:rPr>
               <w:object w:dxaOrig="139" w:dyaOrig="240">
-                <v:shape id="_x0000_i3478" type="#_x0000_t75" style="width:7pt;height:12pt" o:ole="">
+                <v:shape id="_x0000_i1090" type="#_x0000_t75" style="width:7.2pt;height:12pt" o:ole="">
                   <v:imagedata r:id="rId87" o:title=""/>
                 </v:shape>
-                <o:OLEObject Type="Embed" ProgID="Equation.3" ShapeID="_x0000_i3478" DrawAspect="Content" ObjectID="_1581750520" r:id="rId116"/>
+                <o:OLEObject Type="Embed" ProgID="Equation.3" ShapeID="_x0000_i1090" DrawAspect="Content" ObjectID="_1585126634" r:id="rId116"/>
               </w:object>
             </w:r>
             <w:r>
@@ -2115,10 +2103,10 @@
                 <w:position w:val="-6"/>
               </w:rPr>
               <w:object w:dxaOrig="180" w:dyaOrig="220">
-                <v:shape id="_x0000_i3479" type="#_x0000_t75" style="width:9pt;height:11pt" o:ole="">
+                <v:shape id="_x0000_i1091" type="#_x0000_t75" style="width:9.6pt;height:10.8pt" o:ole="">
                   <v:imagedata r:id="rId89" o:title=""/>
                 </v:shape>
-                <o:OLEObject Type="Embed" ProgID="Equation.3" ShapeID="_x0000_i3479" DrawAspect="Content" ObjectID="_1581750521" r:id="rId117"/>
+                <o:OLEObject Type="Embed" ProgID="Equation.3" ShapeID="_x0000_i1091" DrawAspect="Content" ObjectID="_1585126635" r:id="rId117"/>
               </w:object>
             </w:r>
             <w:r>
@@ -2149,10 +2137,10 @@
                 <w:position w:val="-18"/>
               </w:rPr>
               <w:object w:dxaOrig="499" w:dyaOrig="440">
-                <v:shape id="_x0000_i3462" type="#_x0000_t75" style="width:25pt;height:22pt" o:ole="">
+                <v:shape id="_x0000_i1092" type="#_x0000_t75" style="width:25.2pt;height:21.6pt" o:ole="">
                   <v:imagedata r:id="rId118" o:title=""/>
                 </v:shape>
-                <o:OLEObject Type="Embed" ProgID="Equation.3" ShapeID="_x0000_i3462" DrawAspect="Content" ObjectID="_1581750522" r:id="rId119"/>
+                <o:OLEObject Type="Embed" ProgID="Equation.3" ShapeID="_x0000_i1092" DrawAspect="Content" ObjectID="_1585126636" r:id="rId119"/>
               </w:object>
             </w:r>
           </w:p>
@@ -2170,10 +2158,10 @@
                 <w:position w:val="-6"/>
               </w:rPr>
               <w:object w:dxaOrig="160" w:dyaOrig="279">
-                <v:shape id="_x0000_i3463" type="#_x0000_t75" style="width:8pt;height:14pt" o:ole="">
+                <v:shape id="_x0000_i1093" type="#_x0000_t75" style="width:8.4pt;height:14.4pt" o:ole="">
                   <v:imagedata r:id="rId42" o:title=""/>
                 </v:shape>
-                <o:OLEObject Type="Embed" ProgID="Equation.3" ShapeID="_x0000_i3463" DrawAspect="Content" ObjectID="_1581750523" r:id="rId120"/>
+                <o:OLEObject Type="Embed" ProgID="Equation.3" ShapeID="_x0000_i1093" DrawAspect="Content" ObjectID="_1585126637" r:id="rId120"/>
               </w:object>
             </w:r>
             <w:r>
@@ -2192,10 +2180,10 @@
                 <w:position w:val="-6"/>
               </w:rPr>
               <w:object w:dxaOrig="139" w:dyaOrig="260">
-                <v:shape id="_x0000_i3464" type="#_x0000_t75" style="width:7pt;height:13pt" o:ole="">
+                <v:shape id="_x0000_i1094" type="#_x0000_t75" style="width:7.2pt;height:13.2pt" o:ole="">
                   <v:imagedata r:id="rId38" o:title=""/>
                 </v:shape>
-                <o:OLEObject Type="Embed" ProgID="Equation.3" ShapeID="_x0000_i3464" DrawAspect="Content" ObjectID="_1581750524" r:id="rId121"/>
+                <o:OLEObject Type="Embed" ProgID="Equation.3" ShapeID="_x0000_i1094" DrawAspect="Content" ObjectID="_1585126638" r:id="rId121"/>
               </w:object>
             </w:r>
             <w:r>
@@ -2206,10 +2194,10 @@
                 <w:position w:val="-6"/>
               </w:rPr>
               <w:object w:dxaOrig="220" w:dyaOrig="279">
-                <v:shape id="_x0000_i3466" type="#_x0000_t75" style="width:11pt;height:14pt" o:ole="">
+                <v:shape id="_x0000_i1095" type="#_x0000_t75" style="width:10.8pt;height:14.4pt" o:ole="">
                   <v:imagedata r:id="rId40" o:title=""/>
                 </v:shape>
-                <o:OLEObject Type="Embed" ProgID="Equation.3" ShapeID="_x0000_i3466" DrawAspect="Content" ObjectID="_1581750525" r:id="rId122"/>
+                <o:OLEObject Type="Embed" ProgID="Equation.3" ShapeID="_x0000_i1095" DrawAspect="Content" ObjectID="_1585126639" r:id="rId122"/>
               </w:object>
             </w:r>
             <w:r>
@@ -2220,10 +2208,10 @@
                 <w:position w:val="-6"/>
               </w:rPr>
               <w:object w:dxaOrig="160" w:dyaOrig="279">
-                <v:shape id="_x0000_i3467" type="#_x0000_t75" style="width:8pt;height:14pt" o:ole="">
+                <v:shape id="_x0000_i1096" type="#_x0000_t75" style="width:8.4pt;height:14.4pt" o:ole="">
                   <v:imagedata r:id="rId42" o:title=""/>
                 </v:shape>
-                <o:OLEObject Type="Embed" ProgID="Equation.3" ShapeID="_x0000_i3467" DrawAspect="Content" ObjectID="_1581750526" r:id="rId123"/>
+                <o:OLEObject Type="Embed" ProgID="Equation.3" ShapeID="_x0000_i1096" DrawAspect="Content" ObjectID="_1585126640" r:id="rId123"/>
               </w:object>
             </w:r>
             <w:r>
@@ -2239,10 +2227,10 @@
                 <w:position w:val="-6"/>
               </w:rPr>
               <w:object w:dxaOrig="139" w:dyaOrig="240">
-                <v:shape id="_x0000_i3468" type="#_x0000_t75" style="width:7pt;height:12pt" o:ole="">
+                <v:shape id="_x0000_i1097" type="#_x0000_t75" style="width:7.2pt;height:12pt" o:ole="">
                   <v:imagedata r:id="rId87" o:title=""/>
                 </v:shape>
-                <o:OLEObject Type="Embed" ProgID="Equation.3" ShapeID="_x0000_i3468" DrawAspect="Content" ObjectID="_1581750527" r:id="rId124"/>
+                <o:OLEObject Type="Embed" ProgID="Equation.3" ShapeID="_x0000_i1097" DrawAspect="Content" ObjectID="_1585126641" r:id="rId124"/>
               </w:object>
             </w:r>
           </w:p>
@@ -2255,10 +2243,10 @@
                 <w:position w:val="-6"/>
               </w:rPr>
               <w:object w:dxaOrig="180" w:dyaOrig="220">
-                <v:shape id="_x0000_i3469" type="#_x0000_t75" style="width:9pt;height:11pt" o:ole="">
+                <v:shape id="_x0000_i1098" type="#_x0000_t75" style="width:9.6pt;height:10.8pt" o:ole="">
                   <v:imagedata r:id="rId89" o:title=""/>
                 </v:shape>
-                <o:OLEObject Type="Embed" ProgID="Equation.3" ShapeID="_x0000_i3469" DrawAspect="Content" ObjectID="_1581750528" r:id="rId125"/>
+                <o:OLEObject Type="Embed" ProgID="Equation.3" ShapeID="_x0000_i1098" DrawAspect="Content" ObjectID="_1585126642" r:id="rId125"/>
               </w:object>
             </w:r>
           </w:p>
@@ -2285,10 +2273,10 @@
                 <w:position w:val="-18"/>
               </w:rPr>
               <w:object w:dxaOrig="320" w:dyaOrig="440">
-                <v:shape id="_x0000_i3417" type="#_x0000_t75" style="width:16pt;height:22pt" o:ole="">
+                <v:shape id="_x0000_i1099" type="#_x0000_t75" style="width:15.6pt;height:21.6pt" o:ole="">
                   <v:imagedata r:id="rId126" o:title=""/>
                 </v:shape>
-                <o:OLEObject Type="Embed" ProgID="Equation.3" ShapeID="_x0000_i3417" DrawAspect="Content" ObjectID="_1581750529" r:id="rId127"/>
+                <o:OLEObject Type="Embed" ProgID="Equation.3" ShapeID="_x0000_i1099" DrawAspect="Content" ObjectID="_1585126643" r:id="rId127"/>
               </w:object>
             </w:r>
           </w:p>
@@ -2311,10 +2299,10 @@
                 <w:position w:val="-6"/>
               </w:rPr>
               <w:object w:dxaOrig="139" w:dyaOrig="260" w14:anchorId="4DA65AED">
-                <v:shape id="_x0000_i3418" type="#_x0000_t75" style="width:7pt;height:13pt" o:ole="">
+                <v:shape id="_x0000_i1100" type="#_x0000_t75" style="width:7.2pt;height:13.2pt" o:ole="">
                   <v:imagedata r:id="rId38" o:title=""/>
                 </v:shape>
-                <o:OLEObject Type="Embed" ProgID="Equation.3" ShapeID="_x0000_i3418" DrawAspect="Content" ObjectID="_1581750530" r:id="rId128"/>
+                <o:OLEObject Type="Embed" ProgID="Equation.3" ShapeID="_x0000_i1100" DrawAspect="Content" ObjectID="_1585126644" r:id="rId128"/>
               </w:object>
             </w:r>
           </w:p>
@@ -2327,10 +2315,10 @@
                 <w:position w:val="-6"/>
               </w:rPr>
               <w:object w:dxaOrig="139" w:dyaOrig="240">
-                <v:shape id="_x0000_i3419" type="#_x0000_t75" style="width:7pt;height:12pt" o:ole="">
+                <v:shape id="_x0000_i1101" type="#_x0000_t75" style="width:7.2pt;height:12pt" o:ole="">
                   <v:imagedata r:id="rId129" o:title=""/>
                 </v:shape>
-                <o:OLEObject Type="Embed" ProgID="Equation.3" ShapeID="_x0000_i3419" DrawAspect="Content" ObjectID="_1581750531" r:id="rId130"/>
+                <o:OLEObject Type="Embed" ProgID="Equation.3" ShapeID="_x0000_i1101" DrawAspect="Content" ObjectID="_1585126645" r:id="rId130"/>
               </w:object>
             </w:r>
           </w:p>
@@ -2357,10 +2345,10 @@
                 <w:position w:val="-18"/>
               </w:rPr>
               <w:object w:dxaOrig="320" w:dyaOrig="440" w14:anchorId="1B0F6FF6">
-                <v:shape id="_x0000_i3421" type="#_x0000_t75" style="width:16pt;height:22pt" o:ole="">
+                <v:shape id="_x0000_i1102" type="#_x0000_t75" style="width:15.6pt;height:21.6pt" o:ole="">
                   <v:imagedata r:id="rId131" o:title=""/>
                 </v:shape>
-                <o:OLEObject Type="Embed" ProgID="Equation.3" ShapeID="_x0000_i3421" DrawAspect="Content" ObjectID="_1581750532" r:id="rId132"/>
+                <o:OLEObject Type="Embed" ProgID="Equation.3" ShapeID="_x0000_i1102" DrawAspect="Content" ObjectID="_1585126646" r:id="rId132"/>
               </w:object>
             </w:r>
           </w:p>
@@ -2383,10 +2371,10 @@
                 <w:position w:val="-6"/>
               </w:rPr>
               <w:object w:dxaOrig="139" w:dyaOrig="260" w14:anchorId="3A46F7ED">
-                <v:shape id="_x0000_i3420" type="#_x0000_t75" style="width:7pt;height:13pt" o:ole="">
+                <v:shape id="_x0000_i1103" type="#_x0000_t75" style="width:7.2pt;height:13.2pt" o:ole="">
                   <v:imagedata r:id="rId38" o:title=""/>
                 </v:shape>
-                <o:OLEObject Type="Embed" ProgID="Equation.3" ShapeID="_x0000_i3420" DrawAspect="Content" ObjectID="_1581750533" r:id="rId133"/>
+                <o:OLEObject Type="Embed" ProgID="Equation.3" ShapeID="_x0000_i1103" DrawAspect="Content" ObjectID="_1585126647" r:id="rId133"/>
               </w:object>
             </w:r>
           </w:p>
@@ -2432,10 +2420,10 @@
                 <w:position w:val="-18"/>
               </w:rPr>
               <w:object w:dxaOrig="360" w:dyaOrig="440" w14:anchorId="0CD37206">
-                <v:shape id="_x0000_i3536" type="#_x0000_t75" style="width:18pt;height:22pt" o:ole="">
+                <v:shape id="_x0000_i1104" type="#_x0000_t75" style="width:18pt;height:21.6pt" o:ole="">
                   <v:imagedata r:id="rId134" o:title=""/>
                 </v:shape>
-                <o:OLEObject Type="Embed" ProgID="Equation.3" ShapeID="_x0000_i3536" DrawAspect="Content" ObjectID="_1581750534" r:id="rId135"/>
+                <o:OLEObject Type="Embed" ProgID="Equation.3" ShapeID="_x0000_i1104" DrawAspect="Content" ObjectID="_1585126648" r:id="rId135"/>
               </w:object>
             </w:r>
           </w:p>
@@ -2475,10 +2463,10 @@
                 <w:position w:val="-6"/>
               </w:rPr>
               <w:object w:dxaOrig="139" w:dyaOrig="260" w14:anchorId="26CA103F">
-                <v:shape id="_x0000_i3489" type="#_x0000_t75" style="width:7pt;height:13pt" o:ole="">
+                <v:shape id="_x0000_i1105" type="#_x0000_t75" style="width:7.2pt;height:13.2pt" o:ole="">
                   <v:imagedata r:id="rId38" o:title=""/>
                 </v:shape>
-                <o:OLEObject Type="Embed" ProgID="Equation.3" ShapeID="_x0000_i3489" DrawAspect="Content" ObjectID="_1581750535" r:id="rId136"/>
+                <o:OLEObject Type="Embed" ProgID="Equation.3" ShapeID="_x0000_i1105" DrawAspect="Content" ObjectID="_1585126649" r:id="rId136"/>
               </w:object>
             </w:r>
           </w:p>
@@ -2500,10 +2488,10 @@
                 <w:position w:val="-6"/>
               </w:rPr>
               <w:object w:dxaOrig="139" w:dyaOrig="240" w14:anchorId="30DDFFFA">
-                <v:shape id="_x0000_i3490" type="#_x0000_t75" style="width:7pt;height:12pt" o:ole="">
+                <v:shape id="_x0000_i1106" type="#_x0000_t75" style="width:7.2pt;height:12pt" o:ole="">
                   <v:imagedata r:id="rId129" o:title=""/>
                 </v:shape>
-                <o:OLEObject Type="Embed" ProgID="Equation.3" ShapeID="_x0000_i3490" DrawAspect="Content" ObjectID="_1581750536" r:id="rId137"/>
+                <o:OLEObject Type="Embed" ProgID="Equation.3" ShapeID="_x0000_i1106" DrawAspect="Content" ObjectID="_1585126650" r:id="rId137"/>
               </w:object>
             </w:r>
           </w:p>
@@ -2530,10 +2518,10 @@
                 <w:position w:val="-18"/>
               </w:rPr>
               <w:object w:dxaOrig="1700" w:dyaOrig="420">
-                <v:shape id="_x0000_i3484" type="#_x0000_t75" style="width:85pt;height:21pt" o:ole="">
+                <v:shape id="_x0000_i1107" type="#_x0000_t75" style="width:85.2pt;height:21.6pt" o:ole="">
                   <v:imagedata r:id="rId138" o:title=""/>
                 </v:shape>
-                <o:OLEObject Type="Embed" ProgID="Equation.3" ShapeID="_x0000_i3484" DrawAspect="Content" ObjectID="_1581750537" r:id="rId139"/>
+                <o:OLEObject Type="Embed" ProgID="Equation.3" ShapeID="_x0000_i1107" DrawAspect="Content" ObjectID="_1585126651" r:id="rId139"/>
               </w:object>
             </w:r>
           </w:p>
@@ -2570,10 +2558,10 @@
                 <w:position w:val="-6"/>
               </w:rPr>
               <w:object w:dxaOrig="260" w:dyaOrig="320">
-                <v:shape id="_x0000_i3485" type="#_x0000_t75" style="width:13pt;height:16pt" o:ole="">
+                <v:shape id="_x0000_i1108" type="#_x0000_t75" style="width:13.2pt;height:15.6pt" o:ole="">
                   <v:imagedata r:id="rId140" o:title=""/>
                 </v:shape>
-                <o:OLEObject Type="Embed" ProgID="Equation.3" ShapeID="_x0000_i3485" DrawAspect="Content" ObjectID="_1581750538" r:id="rId141"/>
+                <o:OLEObject Type="Embed" ProgID="Equation.3" ShapeID="_x0000_i1108" DrawAspect="Content" ObjectID="_1585126652" r:id="rId141"/>
               </w:object>
             </w:r>
           </w:p>
@@ -2591,10 +2579,10 @@
                 <w:position w:val="-6"/>
               </w:rPr>
               <w:object w:dxaOrig="139" w:dyaOrig="240">
-                <v:shape id="_x0000_i3486" type="#_x0000_t75" style="width:7pt;height:12pt" o:ole="">
+                <v:shape id="_x0000_i1109" type="#_x0000_t75" style="width:7.2pt;height:12pt" o:ole="">
                   <v:imagedata r:id="rId142" o:title=""/>
                 </v:shape>
-                <o:OLEObject Type="Embed" ProgID="Equation.3" ShapeID="_x0000_i3486" DrawAspect="Content" ObjectID="_1581750539" r:id="rId143"/>
+                <o:OLEObject Type="Embed" ProgID="Equation.3" ShapeID="_x0000_i1109" DrawAspect="Content" ObjectID="_1585126653" r:id="rId143"/>
               </w:object>
             </w:r>
           </w:p>
@@ -2621,10 +2609,10 @@
                 <w:position w:val="-86"/>
               </w:rPr>
               <w:object w:dxaOrig="1460" w:dyaOrig="1840">
-                <v:shape id="_x0000_i3487" type="#_x0000_t75" style="width:73pt;height:92pt" o:ole="">
+                <v:shape id="_x0000_i1110" type="#_x0000_t75" style="width:73.2pt;height:92.4pt" o:ole="">
                   <v:imagedata r:id="rId144" o:title=""/>
                 </v:shape>
-                <o:OLEObject Type="Embed" ProgID="Equation.3" ShapeID="_x0000_i3487" DrawAspect="Content" ObjectID="_1581750540" r:id="rId145"/>
+                <o:OLEObject Type="Embed" ProgID="Equation.3" ShapeID="_x0000_i1110" DrawAspect="Content" ObjectID="_1585126654" r:id="rId145"/>
               </w:object>
             </w:r>
           </w:p>
@@ -2661,10 +2649,10 @@
                 <w:position w:val="-12"/>
               </w:rPr>
               <w:object w:dxaOrig="279" w:dyaOrig="360" w14:anchorId="3E217995">
-                <v:shape id="_x0000_i6126" type="#_x0000_t75" style="width:14pt;height:18pt" o:ole="">
+                <v:shape id="_x0000_i1111" type="#_x0000_t75" style="width:14.4pt;height:18pt" o:ole="">
                   <v:imagedata r:id="rId146" o:title=""/>
                 </v:shape>
-                <o:OLEObject Type="Embed" ProgID="Equation.3" ShapeID="_x0000_i6126" DrawAspect="Content" ObjectID="_1581750541" r:id="rId147"/>
+                <o:OLEObject Type="Embed" ProgID="Equation.3" ShapeID="_x0000_i1111" DrawAspect="Content" ObjectID="_1585126655" r:id="rId147"/>
               </w:object>
             </w:r>
           </w:p>
@@ -2704,10 +2692,10 @@
                 <w:position w:val="-12"/>
               </w:rPr>
               <w:object w:dxaOrig="260" w:dyaOrig="360">
-                <v:shape id="_x0000_i6182" type="#_x0000_t75" style="width:13pt;height:18pt" o:ole="">
+                <v:shape id="_x0000_i1112" type="#_x0000_t75" style="width:13.2pt;height:18pt" o:ole="">
                   <v:imagedata r:id="rId148" o:title=""/>
                 </v:shape>
-                <o:OLEObject Type="Embed" ProgID="Equation.3" ShapeID="_x0000_i6182" DrawAspect="Content" ObjectID="_1581750542" r:id="rId149"/>
+                <o:OLEObject Type="Embed" ProgID="Equation.3" ShapeID="_x0000_i1112" DrawAspect="Content" ObjectID="_1585126656" r:id="rId149"/>
               </w:object>
             </w:r>
           </w:p>
@@ -2726,10 +2714,10 @@
                 <w:position w:val="-10"/>
               </w:rPr>
               <w:object w:dxaOrig="200" w:dyaOrig="300">
-                <v:shape id="_x0000_i6186" type="#_x0000_t75" style="width:10pt;height:15pt" o:ole="">
+                <v:shape id="_x0000_i1113" type="#_x0000_t75" style="width:9.6pt;height:15.6pt" o:ole="">
                   <v:imagedata r:id="rId150" o:title=""/>
                 </v:shape>
-                <o:OLEObject Type="Embed" ProgID="Equation.3" ShapeID="_x0000_i6186" DrawAspect="Content" ObjectID="_1581750543" r:id="rId151"/>
+                <o:OLEObject Type="Embed" ProgID="Equation.3" ShapeID="_x0000_i1113" DrawAspect="Content" ObjectID="_1585126657" r:id="rId151"/>
               </w:object>
             </w:r>
           </w:p>
@@ -2753,10 +2741,10 @@
                 <w:position w:val="-6"/>
               </w:rPr>
               <w:object w:dxaOrig="200" w:dyaOrig="279">
-                <v:shape id="_x0000_i6190" type="#_x0000_t75" style="width:10pt;height:14pt" o:ole="">
+                <v:shape id="_x0000_i1114" type="#_x0000_t75" style="width:9.6pt;height:14.4pt" o:ole="">
                   <v:imagedata r:id="rId152" o:title=""/>
                 </v:shape>
-                <o:OLEObject Type="Embed" ProgID="Equation.3" ShapeID="_x0000_i6190" DrawAspect="Content" ObjectID="_1581750544" r:id="rId153"/>
+                <o:OLEObject Type="Embed" ProgID="Equation.3" ShapeID="_x0000_i1114" DrawAspect="Content" ObjectID="_1585126658" r:id="rId153"/>
               </w:object>
             </w:r>
           </w:p>
@@ -2823,13 +2811,7 @@
         <w:rPr>
           <w:i/>
         </w:rPr>
-        <w:t xml:space="preserve"> in the region that minimizes the total expected system cost in repositioning empty containers. The formulation satisfies the customer demand-and-supply requirement with </w:t>
-      </w:r>
-      <w:r>
-        <w:rPr>
-          <w:i/>
-        </w:rPr>
-        <w:t>budget constraint</w:t>
+        <w:t xml:space="preserve"> in the region that minimizes the total expected system cost in repositioning empty containers. The formulation satisfies the customer demand-and-supply requirement with budget constraint</w:t>
       </w:r>
       <w:r>
         <w:rPr>
@@ -2858,10 +2840,10 @@
           <w:position w:val="-194"/>
         </w:rPr>
         <w:object w:dxaOrig="4180" w:dyaOrig="4060">
-          <v:shape id="_x0000_i6202" type="#_x0000_t75" style="width:209pt;height:203pt" o:ole="">
+          <v:shape id="_x0000_i1115" type="#_x0000_t75" style="width:208.8pt;height:202.8pt" o:ole="">
             <v:imagedata r:id="rId154" o:title=""/>
           </v:shape>
-          <o:OLEObject Type="Embed" ProgID="Equation.3" ShapeID="_x0000_i6202" DrawAspect="Content" ObjectID="_1581750545" r:id="rId155"/>
+          <o:OLEObject Type="Embed" ProgID="Equation.3" ShapeID="_x0000_i1115" DrawAspect="Content" ObjectID="_1585126659" r:id="rId155"/>
         </w:object>
       </w:r>
     </w:p>
@@ -2976,10 +2958,10 @@
                 <w:position w:val="-34"/>
               </w:rPr>
               <w:object w:dxaOrig="1800" w:dyaOrig="600">
-                <v:shape id="_x0000_i5506" type="#_x0000_t75" style="width:90pt;height:30pt" o:ole="">
+                <v:shape id="_x0000_i1116" type="#_x0000_t75" style="width:90pt;height:30pt" o:ole="">
                   <v:imagedata r:id="rId156" o:title=""/>
                 </v:shape>
-                <o:OLEObject Type="Embed" ProgID="Equation.3" ShapeID="_x0000_i5506" DrawAspect="Content" ObjectID="_1581750546" r:id="rId157"/>
+                <o:OLEObject Type="Embed" ProgID="Equation.3" ShapeID="_x0000_i1116" DrawAspect="Content" ObjectID="_1585126660" r:id="rId157"/>
               </w:object>
             </w:r>
           </w:p>
@@ -2994,10 +2976,10 @@
                 <w:position w:val="-10"/>
               </w:rPr>
               <w:object w:dxaOrig="3100" w:dyaOrig="320">
-                <v:shape id="_x0000_i5449" type="#_x0000_t75" style="width:155pt;height:16pt" o:ole="">
+                <v:shape id="_x0000_i1117" type="#_x0000_t75" style="width:154.8pt;height:15.6pt" o:ole="">
                   <v:imagedata r:id="rId158" o:title=""/>
                 </v:shape>
-                <o:OLEObject Type="Embed" ProgID="Equation.3" ShapeID="_x0000_i5449" DrawAspect="Content" ObjectID="_1581750547" r:id="rId159"/>
+                <o:OLEObject Type="Embed" ProgID="Equation.3" ShapeID="_x0000_i1117" DrawAspect="Content" ObjectID="_1585126661" r:id="rId159"/>
               </w:object>
             </w:r>
           </w:p>
@@ -3033,10 +3015,10 @@
                 <w:position w:val="-34"/>
               </w:rPr>
               <w:object w:dxaOrig="1800" w:dyaOrig="600" w14:anchorId="3AE08F57">
-                <v:shape id="_x0000_i5451" type="#_x0000_t75" style="width:90pt;height:30pt" o:ole="">
+                <v:shape id="_x0000_i1118" type="#_x0000_t75" style="width:90pt;height:30pt" o:ole="">
                   <v:imagedata r:id="rId160" o:title=""/>
                 </v:shape>
-                <o:OLEObject Type="Embed" ProgID="Equation.3" ShapeID="_x0000_i5451" DrawAspect="Content" ObjectID="_1581750548" r:id="rId161"/>
+                <o:OLEObject Type="Embed" ProgID="Equation.3" ShapeID="_x0000_i1118" DrawAspect="Content" ObjectID="_1585126662" r:id="rId161"/>
               </w:object>
             </w:r>
           </w:p>
@@ -3051,10 +3033,10 @@
                 <w:position w:val="-8"/>
               </w:rPr>
               <w:object w:dxaOrig="3080" w:dyaOrig="300" w14:anchorId="53E7D9BE">
-                <v:shape id="_x0000_i5450" type="#_x0000_t75" style="width:154pt;height:15pt" o:ole="">
+                <v:shape id="_x0000_i1119" type="#_x0000_t75" style="width:153.6pt;height:15.6pt" o:ole="">
                   <v:imagedata r:id="rId162" o:title=""/>
                 </v:shape>
-                <o:OLEObject Type="Embed" ProgID="Equation.3" ShapeID="_x0000_i5450" DrawAspect="Content" ObjectID="_1581750549" r:id="rId163"/>
+                <o:OLEObject Type="Embed" ProgID="Equation.3" ShapeID="_x0000_i1119" DrawAspect="Content" ObjectID="_1585126663" r:id="rId163"/>
               </w:object>
             </w:r>
           </w:p>
@@ -3087,10 +3069,10 @@
                 <w:position w:val="-34"/>
               </w:rPr>
               <w:object w:dxaOrig="1840" w:dyaOrig="600" w14:anchorId="67183D3A">
-                <v:shape id="_x0000_i5452" type="#_x0000_t75" style="width:92pt;height:30pt" o:ole="">
+                <v:shape id="_x0000_i1120" type="#_x0000_t75" style="width:92.4pt;height:30pt" o:ole="">
                   <v:imagedata r:id="rId164" o:title=""/>
                 </v:shape>
-                <o:OLEObject Type="Embed" ProgID="Equation.3" ShapeID="_x0000_i5452" DrawAspect="Content" ObjectID="_1581750550" r:id="rId165"/>
+                <o:OLEObject Type="Embed" ProgID="Equation.3" ShapeID="_x0000_i1120" DrawAspect="Content" ObjectID="_1585126664" r:id="rId165"/>
               </w:object>
             </w:r>
           </w:p>
@@ -3105,10 +3087,10 @@
                 <w:position w:val="-8"/>
               </w:rPr>
               <w:object w:dxaOrig="3200" w:dyaOrig="300" w14:anchorId="27F1D148">
-                <v:shape id="_x0000_i5453" type="#_x0000_t75" style="width:160pt;height:15pt" o:ole="">
+                <v:shape id="_x0000_i1121" type="#_x0000_t75" style="width:159.6pt;height:15.6pt" o:ole="">
                   <v:imagedata r:id="rId166" o:title=""/>
                 </v:shape>
-                <o:OLEObject Type="Embed" ProgID="Equation.3" ShapeID="_x0000_i5453" DrawAspect="Content" ObjectID="_1581750551" r:id="rId167"/>
+                <o:OLEObject Type="Embed" ProgID="Equation.3" ShapeID="_x0000_i1121" DrawAspect="Content" ObjectID="_1585126665" r:id="rId167"/>
               </w:object>
             </w:r>
           </w:p>
@@ -3135,10 +3117,10 @@
                 <w:position w:val="-34"/>
               </w:rPr>
               <w:object w:dxaOrig="1840" w:dyaOrig="600" w14:anchorId="546D6E6E">
-                <v:shape id="_x0000_i5455" type="#_x0000_t75" style="width:92pt;height:30pt" o:ole="">
+                <v:shape id="_x0000_i1122" type="#_x0000_t75" style="width:92.4pt;height:30pt" o:ole="">
                   <v:imagedata r:id="rId168" o:title=""/>
                 </v:shape>
-                <o:OLEObject Type="Embed" ProgID="Equation.3" ShapeID="_x0000_i5455" DrawAspect="Content" ObjectID="_1581750552" r:id="rId169"/>
+                <o:OLEObject Type="Embed" ProgID="Equation.3" ShapeID="_x0000_i1122" DrawAspect="Content" ObjectID="_1585126666" r:id="rId169"/>
               </w:object>
             </w:r>
           </w:p>
@@ -3153,10 +3135,10 @@
                 <w:position w:val="-8"/>
               </w:rPr>
               <w:object w:dxaOrig="3080" w:dyaOrig="300" w14:anchorId="05325C5D">
-                <v:shape id="_x0000_i5454" type="#_x0000_t75" style="width:154pt;height:15pt" o:ole="">
+                <v:shape id="_x0000_i1123" type="#_x0000_t75" style="width:153.6pt;height:15.6pt" o:ole="">
                   <v:imagedata r:id="rId170" o:title=""/>
                 </v:shape>
-                <o:OLEObject Type="Embed" ProgID="Equation.3" ShapeID="_x0000_i5454" DrawAspect="Content" ObjectID="_1581750553" r:id="rId171"/>
+                <o:OLEObject Type="Embed" ProgID="Equation.3" ShapeID="_x0000_i1123" DrawAspect="Content" ObjectID="_1585126667" r:id="rId171"/>
               </w:object>
             </w:r>
           </w:p>
@@ -3253,10 +3235,10 @@
                 <w:position w:val="-30"/>
               </w:rPr>
               <w:object w:dxaOrig="5120" w:dyaOrig="560">
-                <v:shape id="_x0000_i5456" type="#_x0000_t75" style="width:256pt;height:28pt" o:ole="">
+                <v:shape id="_x0000_i1124" type="#_x0000_t75" style="width:255.6pt;height:27.6pt" o:ole="">
                   <v:imagedata r:id="rId172" o:title=""/>
                 </v:shape>
-                <o:OLEObject Type="Embed" ProgID="Equation.3" ShapeID="_x0000_i5456" DrawAspect="Content" ObjectID="_1581750554" r:id="rId173"/>
+                <o:OLEObject Type="Embed" ProgID="Equation.3" ShapeID="_x0000_i1124" DrawAspect="Content" ObjectID="_1585126668" r:id="rId173"/>
               </w:object>
             </w:r>
           </w:p>
@@ -3271,10 +3253,10 @@
                 <w:position w:val="-12"/>
               </w:rPr>
               <w:object w:dxaOrig="3739" w:dyaOrig="380">
-                <v:shape id="_x0000_i5481" type="#_x0000_t75" style="width:187pt;height:19pt" o:ole="">
+                <v:shape id="_x0000_i1125" type="#_x0000_t75" style="width:187.2pt;height:19.2pt" o:ole="">
                   <v:imagedata r:id="rId174" o:title=""/>
                 </v:shape>
-                <o:OLEObject Type="Embed" ProgID="Equation.3" ShapeID="_x0000_i5481" DrawAspect="Content" ObjectID="_1581750555" r:id="rId175"/>
+                <o:OLEObject Type="Embed" ProgID="Equation.3" ShapeID="_x0000_i1125" DrawAspect="Content" ObjectID="_1585126669" r:id="rId175"/>
               </w:object>
             </w:r>
           </w:p>
@@ -3349,10 +3331,10 @@
                 <w:position w:val="-30"/>
               </w:rPr>
               <w:object w:dxaOrig="4599" w:dyaOrig="560">
-                <v:shape id="_x0000_i5477" type="#_x0000_t75" style="width:230pt;height:28pt" o:ole="">
+                <v:shape id="_x0000_i1126" type="#_x0000_t75" style="width:230.4pt;height:27.6pt" o:ole="">
                   <v:imagedata r:id="rId176" o:title=""/>
                 </v:shape>
-                <o:OLEObject Type="Embed" ProgID="Equation.3" ShapeID="_x0000_i5477" DrawAspect="Content" ObjectID="_1581750556" r:id="rId177"/>
+                <o:OLEObject Type="Embed" ProgID="Equation.3" ShapeID="_x0000_i1126" DrawAspect="Content" ObjectID="_1585126670" r:id="rId177"/>
               </w:object>
             </w:r>
           </w:p>
@@ -3367,10 +3349,10 @@
                 <w:position w:val="-12"/>
               </w:rPr>
               <w:object w:dxaOrig="3260" w:dyaOrig="380">
-                <v:shape id="_x0000_i5484" type="#_x0000_t75" style="width:163pt;height:19pt" o:ole="">
+                <v:shape id="_x0000_i1127" type="#_x0000_t75" style="width:163.2pt;height:19.2pt" o:ole="">
                   <v:imagedata r:id="rId178" o:title=""/>
                 </v:shape>
-                <o:OLEObject Type="Embed" ProgID="Equation.3" ShapeID="_x0000_i5484" DrawAspect="Content" ObjectID="_1581750557" r:id="rId179"/>
+                <o:OLEObject Type="Embed" ProgID="Equation.3" ShapeID="_x0000_i1127" DrawAspect="Content" ObjectID="_1585126671" r:id="rId179"/>
               </w:object>
             </w:r>
           </w:p>
@@ -3446,10 +3428,10 @@
                 <w:position w:val="-18"/>
               </w:rPr>
               <w:object w:dxaOrig="1100" w:dyaOrig="440">
-                <v:shape id="_x0000_i5496" type="#_x0000_t75" style="width:55pt;height:22pt" o:ole="">
+                <v:shape id="_x0000_i1128" type="#_x0000_t75" style="width:55.2pt;height:21.6pt" o:ole="">
                   <v:imagedata r:id="rId180" o:title=""/>
                 </v:shape>
-                <o:OLEObject Type="Embed" ProgID="Equation.3" ShapeID="_x0000_i5496" DrawAspect="Content" ObjectID="_1581750558" r:id="rId181"/>
+                <o:OLEObject Type="Embed" ProgID="Equation.3" ShapeID="_x0000_i1128" DrawAspect="Content" ObjectID="_1585126672" r:id="rId181"/>
               </w:object>
             </w:r>
           </w:p>
@@ -3464,10 +3446,10 @@
                 <w:position w:val="-12"/>
               </w:rPr>
               <w:object w:dxaOrig="3440" w:dyaOrig="380">
-                <v:shape id="_x0000_i5494" type="#_x0000_t75" style="width:172pt;height:19pt" o:ole="">
+                <v:shape id="_x0000_i1129" type="#_x0000_t75" style="width:171.6pt;height:19.2pt" o:ole="">
                   <v:imagedata r:id="rId182" o:title=""/>
                 </v:shape>
-                <o:OLEObject Type="Embed" ProgID="Equation.3" ShapeID="_x0000_i5494" DrawAspect="Content" ObjectID="_1581750559" r:id="rId183"/>
+                <o:OLEObject Type="Embed" ProgID="Equation.3" ShapeID="_x0000_i1129" DrawAspect="Content" ObjectID="_1585126673" r:id="rId183"/>
               </w:object>
             </w:r>
           </w:p>
@@ -3494,10 +3476,10 @@
                 <w:position w:val="-18"/>
               </w:rPr>
               <w:object w:dxaOrig="740" w:dyaOrig="440">
-                <v:shape id="_x0000_i5499" type="#_x0000_t75" style="width:37pt;height:22pt" o:ole="">
+                <v:shape id="_x0000_i1130" type="#_x0000_t75" style="width:37.2pt;height:21.6pt" o:ole="">
                   <v:imagedata r:id="rId184" o:title=""/>
                 </v:shape>
-                <o:OLEObject Type="Embed" ProgID="Equation.3" ShapeID="_x0000_i5499" DrawAspect="Content" ObjectID="_1581750560" r:id="rId185"/>
+                <o:OLEObject Type="Embed" ProgID="Equation.3" ShapeID="_x0000_i1130" DrawAspect="Content" ObjectID="_1585126674" r:id="rId185"/>
               </w:object>
             </w:r>
           </w:p>
@@ -3512,10 +3494,10 @@
                 <w:position w:val="-12"/>
               </w:rPr>
               <w:object w:dxaOrig="3420" w:dyaOrig="380">
-                <v:shape id="_x0000_i5503" type="#_x0000_t75" style="width:171pt;height:19pt" o:ole="">
+                <v:shape id="_x0000_i1131" type="#_x0000_t75" style="width:171.6pt;height:19.2pt" o:ole="">
                   <v:imagedata r:id="rId186" o:title=""/>
                 </v:shape>
-                <o:OLEObject Type="Embed" ProgID="Equation.3" ShapeID="_x0000_i5503" DrawAspect="Content" ObjectID="_1581750561" r:id="rId187"/>
+                <o:OLEObject Type="Embed" ProgID="Equation.3" ShapeID="_x0000_i1131" DrawAspect="Content" ObjectID="_1585126675" r:id="rId187"/>
               </w:object>
             </w:r>
           </w:p>
@@ -3533,6 +3515,8 @@
             <w:tcW w:w="2266" w:type="pct"/>
           </w:tcPr>
           <w:p/>
+          <w:p/>
+          <w:p/>
         </w:tc>
         <w:tc>
           <w:tcPr>
@@ -3556,6 +3540,7 @@
               <w:rPr>
                 <w:b/>
               </w:rPr>
+              <w:lastRenderedPageBreak/>
               <w:t>Budget Constraints</w:t>
             </w:r>
           </w:p>
@@ -3580,7 +3565,6 @@
           </w:tcPr>
           <w:p>
             <w:r>
-              <w:lastRenderedPageBreak/>
               <w:t>For each time-period and each scenario, fixed cost of opening new facility + expansion of existing facility less than equal to budget</w:t>
             </w:r>
           </w:p>
@@ -3595,10 +3579,10 @@
                 <w:position w:val="-34"/>
               </w:rPr>
               <w:object w:dxaOrig="4320" w:dyaOrig="600">
-                <v:shape id="_x0000_i5713" type="#_x0000_t75" style="width:3in;height:30pt" o:ole="">
+                <v:shape id="_x0000_i1132" type="#_x0000_t75" style="width:3in;height:30pt" o:ole="">
                   <v:imagedata r:id="rId188" o:title=""/>
                 </v:shape>
-                <o:OLEObject Type="Embed" ProgID="Equation.3" ShapeID="_x0000_i5713" DrawAspect="Content" ObjectID="_1581750562" r:id="rId189"/>
+                <o:OLEObject Type="Embed" ProgID="Equation.3" ShapeID="_x0000_i1132" DrawAspect="Content" ObjectID="_1585126676" r:id="rId189"/>
               </w:object>
             </w:r>
           </w:p>
@@ -3613,10 +3597,10 @@
                 <w:position w:val="-8"/>
               </w:rPr>
               <w:object w:dxaOrig="1900" w:dyaOrig="300">
-                <v:shape id="_x0000_i5738" type="#_x0000_t75" style="width:95pt;height:15pt" o:ole="">
+                <v:shape id="_x0000_i1133" type="#_x0000_t75" style="width:94.8pt;height:15.6pt" o:ole="">
                   <v:imagedata r:id="rId190" o:title=""/>
                 </v:shape>
-                <o:OLEObject Type="Embed" ProgID="Equation.3" ShapeID="_x0000_i5738" DrawAspect="Content" ObjectID="_1581750563" r:id="rId191"/>
+                <o:OLEObject Type="Embed" ProgID="Equation.3" ShapeID="_x0000_i1133" DrawAspect="Content" ObjectID="_1585126677" r:id="rId191"/>
               </w:object>
             </w:r>
           </w:p>
@@ -3643,10 +3627,10 @@
                 <w:position w:val="-30"/>
               </w:rPr>
               <w:object w:dxaOrig="999" w:dyaOrig="560">
-                <v:shape id="_x0000_i5724" type="#_x0000_t75" style="width:50pt;height:28pt" o:ole="">
+                <v:shape id="_x0000_i1134" type="#_x0000_t75" style="width:50.4pt;height:27.6pt" o:ole="">
                   <v:imagedata r:id="rId192" o:title=""/>
                 </v:shape>
-                <o:OLEObject Type="Embed" ProgID="Equation.3" ShapeID="_x0000_i5724" DrawAspect="Content" ObjectID="_1581750564" r:id="rId193"/>
+                <o:OLEObject Type="Embed" ProgID="Equation.3" ShapeID="_x0000_i1134" DrawAspect="Content" ObjectID="_1585126678" r:id="rId193"/>
               </w:object>
             </w:r>
           </w:p>
@@ -3661,10 +3645,10 @@
                 <w:position w:val="-12"/>
               </w:rPr>
               <w:object w:dxaOrig="2720" w:dyaOrig="380">
-                <v:shape id="_x0000_i5730" type="#_x0000_t75" style="width:136pt;height:19pt" o:ole="">
+                <v:shape id="_x0000_i1135" type="#_x0000_t75" style="width:135.6pt;height:19.2pt" o:ole="">
                   <v:imagedata r:id="rId194" o:title=""/>
                 </v:shape>
-                <o:OLEObject Type="Embed" ProgID="Equation.3" ShapeID="_x0000_i5730" DrawAspect="Content" ObjectID="_1581750565" r:id="rId195"/>
+                <o:OLEObject Type="Embed" ProgID="Equation.3" ShapeID="_x0000_i1135" DrawAspect="Content" ObjectID="_1585126679" r:id="rId195"/>
               </w:object>
             </w:r>
           </w:p>
@@ -3765,10 +3749,10 @@
                 <w:position w:val="-18"/>
               </w:rPr>
               <w:object w:dxaOrig="840" w:dyaOrig="440">
-                <v:shape id="_x0000_i5609" type="#_x0000_t75" style="width:42pt;height:22pt" o:ole="">
+                <v:shape id="_x0000_i1136" type="#_x0000_t75" style="width:42pt;height:21.6pt" o:ole="">
                   <v:imagedata r:id="rId196" o:title=""/>
                 </v:shape>
-                <o:OLEObject Type="Embed" ProgID="Equation.3" ShapeID="_x0000_i5609" DrawAspect="Content" ObjectID="_1581750566" r:id="rId197"/>
+                <o:OLEObject Type="Embed" ProgID="Equation.3" ShapeID="_x0000_i1136" DrawAspect="Content" ObjectID="_1585126680" r:id="rId197"/>
               </w:object>
             </w:r>
           </w:p>
@@ -3783,10 +3767,10 @@
                 <w:position w:val="-12"/>
               </w:rPr>
               <w:object w:dxaOrig="3800" w:dyaOrig="380">
-                <v:shape id="_x0000_i5544" type="#_x0000_t75" style="width:190pt;height:19pt" o:ole="">
+                <v:shape id="_x0000_i1137" type="#_x0000_t75" style="width:189.6pt;height:19.2pt" o:ole="">
                   <v:imagedata r:id="rId198" o:title=""/>
                 </v:shape>
-                <o:OLEObject Type="Embed" ProgID="Equation.3" ShapeID="_x0000_i5544" DrawAspect="Content" ObjectID="_1581750567" r:id="rId199"/>
+                <o:OLEObject Type="Embed" ProgID="Equation.3" ShapeID="_x0000_i1137" DrawAspect="Content" ObjectID="_1585126681" r:id="rId199"/>
               </w:object>
             </w:r>
           </w:p>
@@ -3815,10 +3799,10 @@
                 <w:position w:val="-18"/>
               </w:rPr>
               <w:object w:dxaOrig="840" w:dyaOrig="440" w14:anchorId="325DAFF1">
-                <v:shape id="_x0000_i5559" type="#_x0000_t75" style="width:42pt;height:22pt" o:ole="">
+                <v:shape id="_x0000_i1138" type="#_x0000_t75" style="width:42pt;height:21.6pt" o:ole="">
                   <v:imagedata r:id="rId200" o:title=""/>
                 </v:shape>
-                <o:OLEObject Type="Embed" ProgID="Equation.3" ShapeID="_x0000_i5559" DrawAspect="Content" ObjectID="_1581750568" r:id="rId201"/>
+                <o:OLEObject Type="Embed" ProgID="Equation.3" ShapeID="_x0000_i1138" DrawAspect="Content" ObjectID="_1585126682" r:id="rId201"/>
               </w:object>
             </w:r>
           </w:p>
@@ -3833,10 +3817,10 @@
                 <w:position w:val="-12"/>
               </w:rPr>
               <w:object w:dxaOrig="3879" w:dyaOrig="380" w14:anchorId="4F338A17">
-                <v:shape id="_x0000_i5560" type="#_x0000_t75" style="width:194pt;height:19pt" o:ole="">
+                <v:shape id="_x0000_i1139" type="#_x0000_t75" style="width:194.4pt;height:19.2pt" o:ole="">
                   <v:imagedata r:id="rId202" o:title=""/>
                 </v:shape>
-                <o:OLEObject Type="Embed" ProgID="Equation.3" ShapeID="_x0000_i5560" DrawAspect="Content" ObjectID="_1581750569" r:id="rId203"/>
+                <o:OLEObject Type="Embed" ProgID="Equation.3" ShapeID="_x0000_i1139" DrawAspect="Content" ObjectID="_1585126683" r:id="rId203"/>
               </w:object>
             </w:r>
           </w:p>
@@ -3865,10 +3849,10 @@
                 <w:position w:val="-18"/>
               </w:rPr>
               <w:object w:dxaOrig="840" w:dyaOrig="440" w14:anchorId="289366EF">
-                <v:shape id="_x0000_i5589" type="#_x0000_t75" style="width:42pt;height:22pt" o:ole="">
+                <v:shape id="_x0000_i1140" type="#_x0000_t75" style="width:42pt;height:21.6pt" o:ole="">
                   <v:imagedata r:id="rId204" o:title=""/>
                 </v:shape>
-                <o:OLEObject Type="Embed" ProgID="Equation.3" ShapeID="_x0000_i5589" DrawAspect="Content" ObjectID="_1581750570" r:id="rId205"/>
+                <o:OLEObject Type="Embed" ProgID="Equation.3" ShapeID="_x0000_i1140" DrawAspect="Content" ObjectID="_1585126684" r:id="rId205"/>
               </w:object>
             </w:r>
           </w:p>
@@ -3883,10 +3867,10 @@
                 <w:position w:val="-12"/>
               </w:rPr>
               <w:object w:dxaOrig="3760" w:dyaOrig="380" w14:anchorId="39E0B451">
-                <v:shape id="_x0000_i5592" type="#_x0000_t75" style="width:188pt;height:19pt" o:ole="">
+                <v:shape id="_x0000_i1141" type="#_x0000_t75" style="width:188.4pt;height:19.2pt" o:ole="">
                   <v:imagedata r:id="rId206" o:title=""/>
                 </v:shape>
-                <o:OLEObject Type="Embed" ProgID="Equation.3" ShapeID="_x0000_i5592" DrawAspect="Content" ObjectID="_1581750571" r:id="rId207"/>
+                <o:OLEObject Type="Embed" ProgID="Equation.3" ShapeID="_x0000_i1141" DrawAspect="Content" ObjectID="_1585126685" r:id="rId207"/>
               </w:object>
             </w:r>
           </w:p>
@@ -3915,10 +3899,10 @@
                 <w:position w:val="-18"/>
               </w:rPr>
               <w:object w:dxaOrig="840" w:dyaOrig="440" w14:anchorId="466F504C">
-                <v:shape id="_x0000_i5595" type="#_x0000_t75" style="width:42pt;height:22pt" o:ole="">
+                <v:shape id="_x0000_i1142" type="#_x0000_t75" style="width:42pt;height:21.6pt" o:ole="">
                   <v:imagedata r:id="rId208" o:title=""/>
                 </v:shape>
-                <o:OLEObject Type="Embed" ProgID="Equation.3" ShapeID="_x0000_i5595" DrawAspect="Content" ObjectID="_1581750572" r:id="rId209"/>
+                <o:OLEObject Type="Embed" ProgID="Equation.3" ShapeID="_x0000_i1142" DrawAspect="Content" ObjectID="_1585126686" r:id="rId209"/>
               </w:object>
             </w:r>
           </w:p>
@@ -3933,10 +3917,10 @@
                 <w:position w:val="-12"/>
               </w:rPr>
               <w:object w:dxaOrig="3820" w:dyaOrig="380" w14:anchorId="37683B77">
-                <v:shape id="_x0000_i5598" type="#_x0000_t75" style="width:191pt;height:19pt" o:ole="">
+                <v:shape id="_x0000_i1143" type="#_x0000_t75" style="width:190.8pt;height:19.2pt" o:ole="">
                   <v:imagedata r:id="rId210" o:title=""/>
                 </v:shape>
-                <o:OLEObject Type="Embed" ProgID="Equation.3" ShapeID="_x0000_i5598" DrawAspect="Content" ObjectID="_1581750573" r:id="rId211"/>
+                <o:OLEObject Type="Embed" ProgID="Equation.3" ShapeID="_x0000_i1143" DrawAspect="Content" ObjectID="_1585126687" r:id="rId211"/>
               </w:object>
             </w:r>
           </w:p>
@@ -3965,10 +3949,10 @@
                 <w:position w:val="-18"/>
               </w:rPr>
               <w:object w:dxaOrig="880" w:dyaOrig="440" w14:anchorId="0950A5AE">
-                <v:shape id="_x0000_i5603" type="#_x0000_t75" style="width:44pt;height:22pt" o:ole="">
+                <v:shape id="_x0000_i1144" type="#_x0000_t75" style="width:44.4pt;height:21.6pt" o:ole="">
                   <v:imagedata r:id="rId212" o:title=""/>
                 </v:shape>
-                <o:OLEObject Type="Embed" ProgID="Equation.3" ShapeID="_x0000_i5603" DrawAspect="Content" ObjectID="_1581750574" r:id="rId213"/>
+                <o:OLEObject Type="Embed" ProgID="Equation.3" ShapeID="_x0000_i1144" DrawAspect="Content" ObjectID="_1585126688" r:id="rId213"/>
               </w:object>
             </w:r>
           </w:p>
@@ -3983,10 +3967,10 @@
                 <w:position w:val="-12"/>
               </w:rPr>
               <w:object w:dxaOrig="3420" w:dyaOrig="380" w14:anchorId="75F0BBE1">
-                <v:shape id="_x0000_i5605" type="#_x0000_t75" style="width:171pt;height:19pt" o:ole="">
+                <v:shape id="_x0000_i1145" type="#_x0000_t75" style="width:171.6pt;height:19.2pt" o:ole="">
                   <v:imagedata r:id="rId214" o:title=""/>
                 </v:shape>
-                <o:OLEObject Type="Embed" ProgID="Equation.3" ShapeID="_x0000_i5605" DrawAspect="Content" ObjectID="_1581750575" r:id="rId215"/>
+                <o:OLEObject Type="Embed" ProgID="Equation.3" ShapeID="_x0000_i1145" DrawAspect="Content" ObjectID="_1585126689" r:id="rId215"/>
               </w:object>
             </w:r>
           </w:p>
@@ -4073,10 +4057,10 @@
                 <w:position w:val="-18"/>
               </w:rPr>
               <w:object w:dxaOrig="1939" w:dyaOrig="440">
-                <v:shape id="_x0000_i5640" type="#_x0000_t75" style="width:97pt;height:22pt" o:ole="">
+                <v:shape id="_x0000_i1146" type="#_x0000_t75" style="width:97.2pt;height:21.6pt" o:ole="">
                   <v:imagedata r:id="rId216" o:title=""/>
                 </v:shape>
-                <o:OLEObject Type="Embed" ProgID="Equation.3" ShapeID="_x0000_i5640" DrawAspect="Content" ObjectID="_1581750576" r:id="rId217"/>
+                <o:OLEObject Type="Embed" ProgID="Equation.3" ShapeID="_x0000_i1146" DrawAspect="Content" ObjectID="_1585126690" r:id="rId217"/>
               </w:object>
             </w:r>
             <w:r>
@@ -4114,10 +4098,10 @@
                 <w:position w:val="-18"/>
               </w:rPr>
               <w:object w:dxaOrig="1060" w:dyaOrig="440">
-                <v:shape id="_x0000_i5647" type="#_x0000_t75" style="width:53pt;height:22pt" o:ole="">
+                <v:shape id="_x0000_i1147" type="#_x0000_t75" style="width:52.8pt;height:21.6pt" o:ole="">
                   <v:imagedata r:id="rId218" o:title=""/>
                 </v:shape>
-                <o:OLEObject Type="Embed" ProgID="Equation.3" ShapeID="_x0000_i5647" DrawAspect="Content" ObjectID="_1581750577" r:id="rId219"/>
+                <o:OLEObject Type="Embed" ProgID="Equation.3" ShapeID="_x0000_i1147" DrawAspect="Content" ObjectID="_1585126691" r:id="rId219"/>
               </w:object>
             </w:r>
           </w:p>
@@ -4132,10 +4116,10 @@
                 <w:position w:val="-12"/>
               </w:rPr>
               <w:object w:dxaOrig="3379" w:dyaOrig="380">
-                <v:shape id="_x0000_i5653" type="#_x0000_t75" style="width:169pt;height:19pt" o:ole="">
+                <v:shape id="_x0000_i1148" type="#_x0000_t75" style="width:169.2pt;height:19.2pt" o:ole="">
                   <v:imagedata r:id="rId220" o:title=""/>
                 </v:shape>
-                <o:OLEObject Type="Embed" ProgID="Equation.3" ShapeID="_x0000_i5653" DrawAspect="Content" ObjectID="_1581750578" r:id="rId221"/>
+                <o:OLEObject Type="Embed" ProgID="Equation.3" ShapeID="_x0000_i1148" DrawAspect="Content" ObjectID="_1585126692" r:id="rId221"/>
               </w:object>
             </w:r>
           </w:p>
@@ -4165,10 +4149,10 @@
                 <w:position w:val="-18"/>
               </w:rPr>
               <w:object w:dxaOrig="1180" w:dyaOrig="440">
-                <v:shape id="_x0000_i5745" type="#_x0000_t75" style="width:59pt;height:22pt" o:ole="">
+                <v:shape id="_x0000_i1149" type="#_x0000_t75" style="width:58.8pt;height:21.6pt" o:ole="">
                   <v:imagedata r:id="rId222" o:title=""/>
                 </v:shape>
-                <o:OLEObject Type="Embed" ProgID="Equation.3" ShapeID="_x0000_i5745" DrawAspect="Content" ObjectID="_1581750579" r:id="rId223"/>
+                <o:OLEObject Type="Embed" ProgID="Equation.3" ShapeID="_x0000_i1149" DrawAspect="Content" ObjectID="_1585126693" r:id="rId223"/>
               </w:object>
             </w:r>
           </w:p>
@@ -4183,10 +4167,10 @@
                 <w:position w:val="-12"/>
               </w:rPr>
               <w:object w:dxaOrig="4000" w:dyaOrig="380">
-                <v:shape id="_x0000_i5749" type="#_x0000_t75" style="width:200pt;height:19pt" o:ole="">
+                <v:shape id="_x0000_i1150" type="#_x0000_t75" style="width:200.4pt;height:19.2pt" o:ole="">
                   <v:imagedata r:id="rId224" o:title=""/>
                 </v:shape>
-                <o:OLEObject Type="Embed" ProgID="Equation.3" ShapeID="_x0000_i5749" DrawAspect="Content" ObjectID="_1581750580" r:id="rId225"/>
+                <o:OLEObject Type="Embed" ProgID="Equation.3" ShapeID="_x0000_i1150" DrawAspect="Content" ObjectID="_1585126694" r:id="rId225"/>
               </w:object>
             </w:r>
           </w:p>
@@ -4868,6 +4852,206 @@
     </w:tbl>
     <w:p/>
     <w:p>
+      <w:pPr>
+        <w:sectPr>
+          <w:pgSz w:w="12240" w:h="15840"/>
+          <w:pgMar w:top="1440" w:right="1440" w:bottom="1440" w:left="1440" w:header="720" w:footer="720" w:gutter="0"/>
+          <w:cols w:space="720"/>
+          <w:docGrid w:linePitch="360"/>
+        </w:sectPr>
+      </w:pPr>
+    </w:p>
+    <w:p>
+      <w:r>
+        <w:lastRenderedPageBreak/>
+        <w:t>Experiments:</w:t>
+      </w:r>
+    </w:p>
+    <w:p>
+      <w:r>
+        <w:t xml:space="preserve">Supply == Demand </w:t>
+      </w:r>
+    </w:p>
+    <w:p>
+      <w:r>
+        <w:t>Tried aggregator 3 times.</w:t>
+      </w:r>
+    </w:p>
+    <w:p>
+      <w:r>
+        <w:t xml:space="preserve">MIP </w:t>
+      </w:r>
+      <w:proofErr w:type="spellStart"/>
+      <w:r>
+        <w:t>Presolve</w:t>
+      </w:r>
+      <w:proofErr w:type="spellEnd"/>
+      <w:r>
+        <w:t xml:space="preserve"> eliminated 13 rows and 15 columns.</w:t>
+      </w:r>
+    </w:p>
+    <w:p>
+      <w:r>
+        <w:t>Aggregator did 9 substitutions.</w:t>
+      </w:r>
+    </w:p>
+    <w:p>
+      <w:r>
+        <w:t>All rows and columns eliminated.</w:t>
+      </w:r>
+    </w:p>
+    <w:p>
+      <w:proofErr w:type="spellStart"/>
+      <w:r>
+        <w:t>Presolve</w:t>
+      </w:r>
+      <w:proofErr w:type="spellEnd"/>
+      <w:r>
+        <w:t xml:space="preserve"> time = 0.00 sec. (0.04 ticks)</w:t>
+      </w:r>
+    </w:p>
+    <w:p/>
+    <w:p>
+      <w:r>
+        <w:t xml:space="preserve">Root node processing (before </w:t>
+      </w:r>
+      <w:proofErr w:type="spellStart"/>
+      <w:r>
+        <w:t>b&amp;c</w:t>
+      </w:r>
+      <w:proofErr w:type="spellEnd"/>
+      <w:r>
+        <w:t>):</w:t>
+      </w:r>
+    </w:p>
+    <w:p>
+      <w:r>
+        <w:t xml:space="preserve">  Real time             =    0.00 sec. (0.05 ticks)</w:t>
+      </w:r>
+    </w:p>
+    <w:p>
+      <w:r>
+        <w:t xml:space="preserve">Parallel </w:t>
+      </w:r>
+      <w:proofErr w:type="spellStart"/>
+      <w:r>
+        <w:t>b&amp;c</w:t>
+      </w:r>
+      <w:proofErr w:type="spellEnd"/>
+      <w:r>
+        <w:t>, 8 threads:</w:t>
+      </w:r>
+    </w:p>
+    <w:p>
+      <w:r>
+        <w:t xml:space="preserve">  Real time             =    0.00 sec. (0.00 ticks)</w:t>
+      </w:r>
+    </w:p>
+    <w:p>
+      <w:r>
+        <w:t xml:space="preserve">  Sync time (</w:t>
+      </w:r>
+      <w:proofErr w:type="gramStart"/>
+      <w:r>
+        <w:t xml:space="preserve">average)   </w:t>
+      </w:r>
+      <w:proofErr w:type="gramEnd"/>
+      <w:r>
+        <w:t>=    0.00 sec.</w:t>
+      </w:r>
+    </w:p>
+    <w:p>
+      <w:r>
+        <w:t xml:space="preserve">  Wait time (</w:t>
+      </w:r>
+      <w:proofErr w:type="gramStart"/>
+      <w:r>
+        <w:t xml:space="preserve">average)   </w:t>
+      </w:r>
+      <w:proofErr w:type="gramEnd"/>
+      <w:r>
+        <w:t>=    0.00 sec.</w:t>
+      </w:r>
+    </w:p>
+    <w:p>
+      <w:r>
+        <w:t xml:space="preserve">                          ------------</w:t>
+      </w:r>
+    </w:p>
+    <w:p>
+      <w:r>
+        <w:t>Total (</w:t>
+      </w:r>
+      <w:proofErr w:type="spellStart"/>
+      <w:r>
+        <w:t>root+branch&amp;cut</w:t>
+      </w:r>
+      <w:proofErr w:type="spellEnd"/>
+      <w:r>
+        <w:t>) =    0.00 sec. (0.05 ticks)</w:t>
+      </w:r>
+    </w:p>
+    <w:p>
+      <w:r>
+        <w:t xml:space="preserve">Solution </w:t>
+      </w:r>
+      <w:proofErr w:type="gramStart"/>
+      <w:r>
+        <w:t>value  =</w:t>
+      </w:r>
+      <w:proofErr w:type="gramEnd"/>
+      <w:r>
+        <w:t xml:space="preserve">  8860.0</w:t>
+      </w:r>
+    </w:p>
+    <w:p>
+      <w:r>
+        <w:t xml:space="preserve">Solution Status </w:t>
+      </w:r>
+      <w:proofErr w:type="gramStart"/>
+      <w:r>
+        <w:t>=  101</w:t>
+      </w:r>
+      <w:proofErr w:type="gramEnd"/>
+      <w:r>
+        <w:t xml:space="preserve"> : </w:t>
+      </w:r>
+      <w:proofErr w:type="spellStart"/>
+      <w:r>
+        <w:t>MIP_optimal</w:t>
+      </w:r>
+      <w:proofErr w:type="spellEnd"/>
+    </w:p>
+    <w:p>
+      <w:r>
+        <w:t>Solution type:  3</w:t>
+      </w:r>
+    </w:p>
+    <w:p/>
+    <w:p>
+      <w:r>
+        <w:t xml:space="preserve">Binary variable: </w:t>
+      </w:r>
+    </w:p>
+    <w:p>
+      <w:r>
+        <w:t>time_0_carr_0_owner_0_DEPOT_E_0 1.0</w:t>
+      </w:r>
+    </w:p>
+    <w:p>
+      <w:r>
+        <w:t>time_0_carr_0_owner_0_DEPOT_N_0 1.0</w:t>
+      </w:r>
+    </w:p>
+    <w:p>
+      <w:r>
+        <w:t>time_1_carr_0_owner_0_DEPOT_E_0 1.0</w:t>
+      </w:r>
+    </w:p>
+    <w:p>
+      <w:r>
+        <w:t>time_1_carr_0_owner_0_DEPOT_N_0 1.0</w:t>
+      </w:r>
       <w:bookmarkStart w:id="0" w:name="_GoBack"/>
       <w:bookmarkEnd w:id="0"/>
     </w:p>
@@ -4940,7 +5124,7 @@
           <w:rPr>
             <w:noProof/>
           </w:rPr>
-          <w:t>8</w:t>
+          <w:t>5</w:t>
         </w:r>
         <w:r>
           <w:rPr>
@@ -5754,6 +5938,7 @@
   <w:style w:type="character" w:default="1" w:styleId="DefaultParagraphFont">
     <w:name w:val="Default Paragraph Font"/>
     <w:uiPriority w:val="1"/>
+    <w:semiHidden/>
     <w:unhideWhenUsed/>
   </w:style>
   <w:style w:type="table" w:default="1" w:styleId="TableNormal">
@@ -6003,19 +6188,19 @@
 
 <file path=word/glossary/fontTable.xml><?xml version="1.0" encoding="utf-8"?>
 <w:fonts xmlns:mc="http://schemas.openxmlformats.org/markup-compatibility/2006" xmlns:r="http://schemas.openxmlformats.org/officeDocument/2006/relationships" xmlns:w="http://schemas.openxmlformats.org/wordprocessingml/2006/main" xmlns:w14="http://schemas.microsoft.com/office/word/2010/wordml" xmlns:w15="http://schemas.microsoft.com/office/word/2012/wordml" xmlns:w16cid="http://schemas.microsoft.com/office/word/2016/wordml/cid" xmlns:w16se="http://schemas.microsoft.com/office/word/2015/wordml/symex" mc:Ignorable="w14 w15 w16se w16cid">
+  <w:font w:name="Calibri">
+    <w:panose1 w:val="020F0502020204030204"/>
+    <w:charset w:val="00"/>
+    <w:family w:val="swiss"/>
+    <w:pitch w:val="variable"/>
+    <w:sig w:usb0="E00002FF" w:usb1="4000ACFF" w:usb2="00000001" w:usb3="00000000" w:csb0="0000019F" w:csb1="00000000"/>
+  </w:font>
   <w:font w:name="Times New Roman">
     <w:panose1 w:val="02020603050405020304"/>
     <w:charset w:val="00"/>
     <w:family w:val="roman"/>
     <w:pitch w:val="variable"/>
     <w:sig w:usb0="E0002AFF" w:usb1="C0007841" w:usb2="00000009" w:usb3="00000000" w:csb0="000001FF" w:csb1="00000000"/>
-  </w:font>
-  <w:font w:name="Calibri">
-    <w:panose1 w:val="020F0502020204030204"/>
-    <w:charset w:val="00"/>
-    <w:family w:val="swiss"/>
-    <w:pitch w:val="variable"/>
-    <w:sig w:usb0="E00002FF" w:usb1="4000ACFF" w:usb2="00000001" w:usb3="00000000" w:csb0="0000019F" w:csb1="00000000"/>
   </w:font>
   <w:font w:name="Cambria">
     <w:panose1 w:val="02040503050406030204"/>
@@ -6058,6 +6243,7 @@
     <w:rsidRoot w:val="00411DE6"/>
     <w:rsid w:val="00411DE6"/>
     <w:rsid w:val="009E0B33"/>
+    <w:rsid w:val="00AE1717"/>
   </w:rsids>
   <m:mathPr>
     <m:mathFont m:val="Cambria Math"/>
@@ -6809,7 +6995,7 @@
 </file>
 
 <file path=customXml/itemProps1.xml><?xml version="1.0" encoding="utf-8"?>
-<ds:datastoreItem xmlns:ds="http://schemas.openxmlformats.org/officeDocument/2006/customXml" ds:itemID="{E1D076CE-0AA4-4283-8F2C-C8CE9FD0AABF}">
+<ds:datastoreItem xmlns:ds="http://schemas.openxmlformats.org/officeDocument/2006/customXml" ds:itemID="{5152CAC5-3064-490B-8C9D-9F1A09FE8231}">
   <ds:schemaRefs>
     <ds:schemaRef ds:uri="http://schemas.openxmlformats.org/officeDocument/2006/bibliography"/>
   </ds:schemaRefs>

</xml_diff>